<commit_message>
project v1.0 update 260103
</commit_message>
<xml_diff>
--- a/docs/머신러닝 결과 보고서.docx
+++ b/docs/머신러닝 결과 보고서.docx
@@ -1,6 +1,6 @@
 
 <file path=word/document.xml><?xml version="1.0" encoding="utf-8"?>
-<w:document xmlns:wpc="http://schemas.microsoft.com/office/word/2010/wordprocessingCanvas" xmlns:cx="http://schemas.microsoft.com/office/drawing/2014/chartex" xmlns:cx1="http://schemas.microsoft.com/office/drawing/2015/9/8/chartex" xmlns:cx2="http://schemas.microsoft.com/office/drawing/2015/10/21/chartex" xmlns:cx3="http://schemas.microsoft.com/office/drawing/2016/5/9/chartex" xmlns:cx4="http://schemas.microsoft.com/office/drawing/2016/5/10/chartex" xmlns:cx5="http://schemas.microsoft.com/office/drawing/2016/5/11/chartex" xmlns:cx6="http://schemas.microsoft.com/office/drawing/2016/5/12/chartex" xmlns:cx7="http://schemas.microsoft.com/office/drawing/2016/5/13/chartex" xmlns:cx8="http://schemas.microsoft.com/office/drawing/2016/5/14/chartex" xmlns:mc="http://schemas.openxmlformats.org/markup-compatibility/2006" xmlns:aink="http://schemas.microsoft.com/office/drawing/2016/ink" xmlns:am3d="http://schemas.microsoft.com/office/drawing/2017/model3d" xmlns:o="urn:schemas-microsoft-com:office:office" xmlns:oel="http://schemas.microsoft.com/office/2019/extlst" xmlns:r="http://schemas.openxmlformats.org/officeDocument/2006/relationships" xmlns:m="http://schemas.openxmlformats.org/officeDocument/2006/math" xmlns:v="urn:schemas-microsoft-com:vml" xmlns:wp14="http://schemas.microsoft.com/office/word/2010/wordprocessingDrawing" xmlns:wp="http://schemas.openxmlformats.org/drawingml/2006/wordprocessingDrawing" xmlns:w10="urn:schemas-microsoft-com:office:word" xmlns:w="http://schemas.openxmlformats.org/wordprocessingml/2006/main" xmlns:w14="http://schemas.microsoft.com/office/word/2010/wordml" xmlns:w15="http://schemas.microsoft.com/office/word/2012/wordml" xmlns:w16cex="http://schemas.microsoft.com/office/word/2018/wordml/cex" xmlns:w16cid="http://schemas.microsoft.com/office/word/2016/wordml/cid" xmlns:w16="http://schemas.microsoft.com/office/word/2018/wordml" xmlns:w16du="http://schemas.microsoft.com/office/word/2023/wordml/word16du" xmlns:w16sdtdh="http://schemas.microsoft.com/office/word/2020/wordml/sdtdatahash" xmlns:w16sdtfl="http://schemas.microsoft.com/office/word/2024/wordml/sdtformatlock" xmlns:w16se="http://schemas.microsoft.com/office/word/2015/wordml/symex" xmlns:wpg="http://schemas.microsoft.com/office/word/2010/wordprocessingGroup" xmlns:wpi="http://schemas.microsoft.com/office/word/2010/wordprocessingInk" xmlns:wne="http://schemas.microsoft.com/office/word/2006/wordml" xmlns:wps="http://schemas.microsoft.com/office/word/2010/wordprocessingShape" mc:Ignorable="w14 w15 w16se w16cid w16 w16cex w16sdtdh w16sdtfl w16du wp14">
+<w:document xmlns:wpc="http://schemas.microsoft.com/office/word/2010/wordprocessingCanvas" xmlns:cx="http://schemas.microsoft.com/office/drawing/2014/chartex" xmlns:cx1="http://schemas.microsoft.com/office/drawing/2015/9/8/chartex" xmlns:cx2="http://schemas.microsoft.com/office/drawing/2015/10/21/chartex" xmlns:cx3="http://schemas.microsoft.com/office/drawing/2016/5/9/chartex" xmlns:cx4="http://schemas.microsoft.com/office/drawing/2016/5/10/chartex" xmlns:cx5="http://schemas.microsoft.com/office/drawing/2016/5/11/chartex" xmlns:cx6="http://schemas.microsoft.com/office/drawing/2016/5/12/chartex" xmlns:cx7="http://schemas.microsoft.com/office/drawing/2016/5/13/chartex" xmlns:cx8="http://schemas.microsoft.com/office/drawing/2016/5/14/chartex" xmlns:mc="http://schemas.openxmlformats.org/markup-compatibility/2006" xmlns:aink="http://schemas.microsoft.com/office/drawing/2016/ink" xmlns:am3d="http://schemas.microsoft.com/office/drawing/2017/model3d" xmlns:o="urn:schemas-microsoft-com:office:office" xmlns:oel="http://schemas.microsoft.com/office/2019/extlst" xmlns:r="http://schemas.openxmlformats.org/officeDocument/2006/relationships" xmlns:m="http://schemas.openxmlformats.org/officeDocument/2006/math" xmlns:v="urn:schemas-microsoft-com:vml" xmlns:wp14="http://schemas.microsoft.com/office/word/2010/wordprocessingDrawing" xmlns:wp="http://schemas.openxmlformats.org/drawingml/2006/wordprocessingDrawing" xmlns:w10="urn:schemas-microsoft-com:office:word" xmlns:w="http://schemas.openxmlformats.org/wordprocessingml/2006/main" xmlns:w14="http://schemas.microsoft.com/office/word/2010/wordml" xmlns:w15="http://schemas.microsoft.com/office/word/2012/wordml" xmlns:w16cex="http://schemas.microsoft.com/office/word/2018/wordml/cex" xmlns:w16cid="http://schemas.microsoft.com/office/word/2016/wordml/cid" xmlns:w16="http://schemas.microsoft.com/office/word/2018/wordml" xmlns:w16du="http://schemas.microsoft.com/office/word/2023/wordml/word16du" xmlns:w16sdtdh="http://schemas.microsoft.com/office/word/2020/wordml/sdtdatahash" xmlns:w16se="http://schemas.microsoft.com/office/word/2015/wordml/symex" xmlns:wpg="http://schemas.microsoft.com/office/word/2010/wordprocessingGroup" xmlns:wpi="http://schemas.microsoft.com/office/word/2010/wordprocessingInk" xmlns:wne="http://schemas.microsoft.com/office/word/2006/wordml" xmlns:wps="http://schemas.microsoft.com/office/word/2010/wordprocessingShape" mc:Ignorable="w14 w15 w16se w16cid w16 w16cex w16sdtdh wp14">
   <w:body>
     <w:p>
       <w:pPr>
@@ -34,7 +34,6 @@
           <w:szCs w:val="44"/>
         </w:rPr>
       </w:pPr>
-      <w:proofErr w:type="spellStart"/>
       <w:r>
         <w:rPr>
           <w:rFonts w:hint="eastAsia"/>
@@ -43,18 +42,7 @@
           <w:sz w:val="44"/>
           <w:szCs w:val="44"/>
         </w:rPr>
-        <w:t>XGBoost</w:t>
-      </w:r>
-      <w:proofErr w:type="spellEnd"/>
-      <w:r>
-        <w:rPr>
-          <w:rFonts w:hint="eastAsia"/>
-          <w:b/>
-          <w:bCs/>
-          <w:sz w:val="44"/>
-          <w:szCs w:val="44"/>
-        </w:rPr>
-        <w:t xml:space="preserve"> 모델을 활용한</w:t>
+        <w:t>XGBoost 모델을 활용한</w:t>
       </w:r>
     </w:p>
     <w:p>
@@ -1051,29 +1039,7 @@
               <w:sz w:val="16"/>
               <w:szCs w:val="16"/>
             </w:rPr>
-            <w:t xml:space="preserve">데이터 </w:t>
-          </w:r>
-          <w:proofErr w:type="spellStart"/>
-          <w:r>
-            <w:rPr>
-              <w:rFonts w:asciiTheme="majorEastAsia" w:eastAsiaTheme="majorEastAsia" w:hAnsiTheme="majorEastAsia" w:hint="eastAsia"/>
-              <w:b/>
-              <w:bCs/>
-              <w:sz w:val="16"/>
-              <w:szCs w:val="16"/>
-            </w:rPr>
-            <w:t>전처리</w:t>
-          </w:r>
-          <w:proofErr w:type="spellEnd"/>
-          <w:r>
-            <w:rPr>
-              <w:rFonts w:asciiTheme="majorEastAsia" w:eastAsiaTheme="majorEastAsia" w:hAnsiTheme="majorEastAsia" w:hint="eastAsia"/>
-              <w:b/>
-              <w:bCs/>
-              <w:sz w:val="16"/>
-              <w:szCs w:val="16"/>
-            </w:rPr>
-            <w:t xml:space="preserve"> 과정</w:t>
+            <w:t>데이터 전처리 과정</w:t>
           </w:r>
           <w:r>
             <w:rPr>
@@ -1120,7 +1086,6 @@
             </w:rPr>
             <w:t xml:space="preserve">.1 </w:t>
           </w:r>
-          <w:proofErr w:type="spellStart"/>
           <w:r>
             <w:rPr>
               <w:rFonts w:asciiTheme="majorEastAsia" w:eastAsiaTheme="majorEastAsia" w:hAnsiTheme="majorEastAsia" w:hint="eastAsia"/>
@@ -1129,7 +1094,6 @@
             </w:rPr>
             <w:t>결측치</w:t>
           </w:r>
-          <w:proofErr w:type="spellEnd"/>
           <w:r>
             <w:rPr>
               <w:rFonts w:asciiTheme="majorEastAsia" w:eastAsiaTheme="majorEastAsia" w:hAnsiTheme="majorEastAsia" w:hint="eastAsia"/>
@@ -1197,25 +1161,7 @@
               <w:sz w:val="16"/>
               <w:szCs w:val="16"/>
             </w:rPr>
-            <w:t xml:space="preserve">변수 선택 기준 및 최종 </w:t>
-          </w:r>
-          <w:proofErr w:type="spellStart"/>
-          <w:r>
-            <w:rPr>
-              <w:rFonts w:asciiTheme="majorEastAsia" w:eastAsiaTheme="majorEastAsia" w:hAnsiTheme="majorEastAsia" w:hint="eastAsia"/>
-              <w:sz w:val="16"/>
-              <w:szCs w:val="16"/>
-            </w:rPr>
-            <w:t>피쳐</w:t>
-          </w:r>
-          <w:proofErr w:type="spellEnd"/>
-          <w:r>
-            <w:rPr>
-              <w:rFonts w:asciiTheme="majorEastAsia" w:eastAsiaTheme="majorEastAsia" w:hAnsiTheme="majorEastAsia" w:hint="eastAsia"/>
-              <w:sz w:val="16"/>
-              <w:szCs w:val="16"/>
-            </w:rPr>
-            <w:t xml:space="preserve"> 구성</w:t>
+            <w:t>변수 선택 기준 및 최종 피쳐 구성</w:t>
           </w:r>
           <w:r>
             <w:rPr>
@@ -1402,23 +1348,13 @@
             </w:rPr>
             <w:t xml:space="preserve">.2 </w:t>
           </w:r>
-          <w:proofErr w:type="spellStart"/>
-          <w:r>
-            <w:rPr>
-              <w:rFonts w:asciiTheme="majorEastAsia" w:eastAsiaTheme="majorEastAsia" w:hAnsiTheme="majorEastAsia"/>
-              <w:sz w:val="16"/>
-              <w:szCs w:val="16"/>
-            </w:rPr>
-            <w:t>XGBoost</w:t>
-          </w:r>
-          <w:proofErr w:type="spellEnd"/>
-          <w:r>
-            <w:rPr>
-              <w:rFonts w:asciiTheme="majorEastAsia" w:eastAsiaTheme="majorEastAsia" w:hAnsiTheme="majorEastAsia"/>
-              <w:sz w:val="16"/>
-              <w:szCs w:val="16"/>
-            </w:rPr>
-            <w:t xml:space="preserve"> </w:t>
+          <w:r>
+            <w:rPr>
+              <w:rFonts w:asciiTheme="majorEastAsia" w:eastAsiaTheme="majorEastAsia" w:hAnsiTheme="majorEastAsia"/>
+              <w:sz w:val="16"/>
+              <w:szCs w:val="16"/>
+            </w:rPr>
+            <w:t xml:space="preserve">XGBoost </w:t>
           </w:r>
           <w:r>
             <w:rPr>
@@ -1497,23 +1433,13 @@
             </w:rPr>
             <w:t xml:space="preserve"> </w:t>
           </w:r>
-          <w:proofErr w:type="spellStart"/>
-          <w:r>
-            <w:rPr>
-              <w:rFonts w:asciiTheme="majorEastAsia" w:eastAsiaTheme="majorEastAsia" w:hAnsiTheme="majorEastAsia"/>
-              <w:sz w:val="16"/>
-              <w:szCs w:val="16"/>
-            </w:rPr>
-            <w:t>하이퍼파라미터</w:t>
-          </w:r>
-          <w:proofErr w:type="spellEnd"/>
-          <w:r>
-            <w:rPr>
-              <w:rFonts w:asciiTheme="majorEastAsia" w:eastAsiaTheme="majorEastAsia" w:hAnsiTheme="majorEastAsia"/>
-              <w:sz w:val="16"/>
-              <w:szCs w:val="16"/>
-            </w:rPr>
-            <w:t xml:space="preserve"> 튜닝 및 로그 변환 적용</w:t>
+          <w:r>
+            <w:rPr>
+              <w:rFonts w:asciiTheme="majorEastAsia" w:eastAsiaTheme="majorEastAsia" w:hAnsiTheme="majorEastAsia"/>
+              <w:sz w:val="16"/>
+              <w:szCs w:val="16"/>
+            </w:rPr>
+            <w:t>하이퍼파라미터 튜닝 및 로그 변환 적용</w:t>
           </w:r>
           <w:r>
             <w:rPr>
@@ -1659,25 +1585,7 @@
               <w:sz w:val="16"/>
               <w:szCs w:val="16"/>
             </w:rPr>
-            <w:t xml:space="preserve">두 모델의 </w:t>
-          </w:r>
-          <w:proofErr w:type="spellStart"/>
-          <w:r>
-            <w:rPr>
-              <w:rFonts w:asciiTheme="majorEastAsia" w:eastAsiaTheme="majorEastAsia" w:hAnsiTheme="majorEastAsia"/>
-              <w:sz w:val="16"/>
-              <w:szCs w:val="16"/>
-            </w:rPr>
-            <w:t>예측값</w:t>
-          </w:r>
-          <w:proofErr w:type="spellEnd"/>
-          <w:r>
-            <w:rPr>
-              <w:rFonts w:asciiTheme="majorEastAsia" w:eastAsiaTheme="majorEastAsia" w:hAnsiTheme="majorEastAsia"/>
-              <w:sz w:val="16"/>
-              <w:szCs w:val="16"/>
-            </w:rPr>
-            <w:t xml:space="preserve"> 비교 및 최종 모델 채택</w:t>
+            <w:t>두 모델의 예측값 비교 및 최종 모델 채택</w:t>
           </w:r>
           <w:r>
             <w:rPr>
@@ -1913,41 +1821,13 @@
             </w:rPr>
             <w:t xml:space="preserve"> </w:t>
           </w:r>
-          <w:proofErr w:type="spellStart"/>
-          <w:r>
-            <w:rPr>
-              <w:rFonts w:asciiTheme="majorEastAsia" w:eastAsiaTheme="majorEastAsia" w:hAnsiTheme="majorEastAsia"/>
-              <w:sz w:val="16"/>
-              <w:szCs w:val="16"/>
-            </w:rPr>
-            <w:t>예측값</w:t>
-          </w:r>
-          <w:proofErr w:type="spellEnd"/>
-          <w:r>
-            <w:rPr>
-              <w:rFonts w:asciiTheme="majorEastAsia" w:eastAsiaTheme="majorEastAsia" w:hAnsiTheme="majorEastAsia"/>
-              <w:sz w:val="16"/>
-              <w:szCs w:val="16"/>
-            </w:rPr>
-            <w:t xml:space="preserve"> </w:t>
-          </w:r>
-          <w:proofErr w:type="spellStart"/>
-          <w:r>
-            <w:rPr>
-              <w:rFonts w:asciiTheme="majorEastAsia" w:eastAsiaTheme="majorEastAsia" w:hAnsiTheme="majorEastAsia"/>
-              <w:sz w:val="16"/>
-              <w:szCs w:val="16"/>
-            </w:rPr>
-            <w:t>캡핑</w:t>
-          </w:r>
-          <w:proofErr w:type="spellEnd"/>
-          <w:r>
-            <w:rPr>
-              <w:rFonts w:asciiTheme="majorEastAsia" w:eastAsiaTheme="majorEastAsia" w:hAnsiTheme="majorEastAsia"/>
-              <w:sz w:val="16"/>
-              <w:szCs w:val="16"/>
-            </w:rPr>
-            <w:t>(Capping) 로직</w:t>
+          <w:r>
+            <w:rPr>
+              <w:rFonts w:asciiTheme="majorEastAsia" w:eastAsiaTheme="majorEastAsia" w:hAnsiTheme="majorEastAsia"/>
+              <w:sz w:val="16"/>
+              <w:szCs w:val="16"/>
+            </w:rPr>
+            <w:t>예측값 캡핑(Capping) 로직</w:t>
           </w:r>
           <w:r>
             <w:rPr>
@@ -2413,21 +2293,12 @@
         </w:rPr>
         <w:t>”</w:t>
       </w:r>
-      <w:proofErr w:type="spellStart"/>
-      <w:r>
-        <w:rPr>
-          <w:rFonts w:hint="eastAsia"/>
-          <w:sz w:val="24"/>
-        </w:rPr>
-        <w:t>를</w:t>
-      </w:r>
-      <w:proofErr w:type="spellEnd"/>
-      <w:r>
-        <w:rPr>
-          <w:rFonts w:hint="eastAsia"/>
-          <w:sz w:val="24"/>
-        </w:rPr>
-        <w:t xml:space="preserve"> 선제적으로 반영하기 어렵다는 한계가 존재한다.</w:t>
+      <w:r>
+        <w:rPr>
+          <w:rFonts w:hint="eastAsia"/>
+          <w:sz w:val="24"/>
+        </w:rPr>
+        <w:t>를 선제적으로 반영하기 어렵다는 한계가 존재한다.</w:t>
       </w:r>
     </w:p>
     <w:p>
@@ -2524,42 +2395,39 @@
         <w:rPr>
           <w:sz w:val="24"/>
         </w:rPr>
-        <w:t xml:space="preserve">서울시 25개 자치구에 대해 과거 데이터를 기반으로 지역아동센터 이용자 수의 변화를 분석하고, 이를 토대로 향후 </w:t>
-      </w:r>
-      <w:proofErr w:type="spellStart"/>
-      <w:r>
-        <w:rPr>
-          <w:sz w:val="24"/>
-        </w:rPr>
-        <w:t>몇십</w:t>
-      </w:r>
-      <w:proofErr w:type="spellEnd"/>
-      <w:r>
-        <w:rPr>
-          <w:sz w:val="24"/>
-        </w:rPr>
-        <w:t xml:space="preserve"> 년간 자치구별 수요를 예측해 보는 것이다. 단순히 현재 이용 규모가 큰 자치구를 나열하는 것이 아니라, 한부모 가정 수, 기초생활수급 가구 수, 다문화 가구 수, 인구, 학원 수, GRDP 등 여러 지표를 함께 고려하여 “어떤 자치구에서, 어느 정도의 속도로 수요가 변하고 있는지”</w:t>
-      </w:r>
-      <w:proofErr w:type="spellStart"/>
-      <w:r>
-        <w:rPr>
-          <w:sz w:val="24"/>
-        </w:rPr>
-        <w:t>를</w:t>
-      </w:r>
-      <w:proofErr w:type="spellEnd"/>
-      <w:r>
-        <w:rPr>
-          <w:sz w:val="24"/>
-        </w:rPr>
-        <w:t xml:space="preserve"> 수치로 보여주는 것을 목표로 한다. 이를 </w:t>
+        <w:t xml:space="preserve">서울시 25개 자치구에 대해 과거 데이터를 기반으로 지역아동센터 이용자 수의 변화를 분석하고, 이를 토대로 </w:t>
+      </w:r>
+      <w:r>
+        <w:rPr>
+          <w:sz w:val="24"/>
+        </w:rPr>
+        <w:t>2023~203</w:t>
+      </w:r>
+      <w:r>
+        <w:rPr>
+          <w:sz w:val="24"/>
+        </w:rPr>
+        <w:t>0</w:t>
+      </w:r>
+      <w:r>
+        <w:rPr>
+          <w:rFonts w:hint="eastAsia"/>
+          <w:sz w:val="24"/>
+        </w:rPr>
+        <w:t>년</w:t>
+      </w:r>
+      <w:r>
+        <w:rPr>
+          <w:sz w:val="24"/>
+        </w:rPr>
+        <w:t xml:space="preserve"> 자치구별 수요를 예측해 보는 것이다. 단순히 현재 이용 규모가 큰 자치구를 나열하는 것이 아니라, 한부모 가정 수, 기초생활수급 가구 수, 다문화 가구 수, 인구, 학원 수, GRDP 등 여러 지표를 함께 고려하여 “어떤 자치구에서, 어느 정도의 속도로 수요가 변하고 있는지”를 수치로 보여주는 것을 목표로 한다. 이를 통</w:t>
       </w:r>
       <w:r>
         <w:rPr>
           <w:sz w:val="24"/>
         </w:rPr>
         <w:lastRenderedPageBreak/>
-        <w:t>통해 예산 편성, 센터 신·증설, 인력 배치 등 정책 의사결정 과정에서 참고할 수 있는 자료를 만드는 것을 기획 의도로 삼았다</w:t>
+        <w:t>해 예산 편성, 센터 신·증설, 인력 배치 등 정책 의사결정 과정에서 참고할 수 있는 자료를 만드는 것을 기획 의도로 삼았다</w:t>
       </w:r>
       <w:r>
         <w:rPr>
@@ -2649,23 +2517,7 @@
           <w:rFonts w:hint="eastAsia"/>
           <w:sz w:val="24"/>
         </w:rPr>
-        <w:t>본 분석에는 KOSIS(</w:t>
-      </w:r>
-      <w:proofErr w:type="spellStart"/>
-      <w:r>
-        <w:rPr>
-          <w:rFonts w:hint="eastAsia"/>
-          <w:sz w:val="24"/>
-        </w:rPr>
-        <w:t>국가통계포털</w:t>
-      </w:r>
-      <w:proofErr w:type="spellEnd"/>
-      <w:r>
-        <w:rPr>
-          <w:rFonts w:hint="eastAsia"/>
-          <w:sz w:val="24"/>
-        </w:rPr>
-        <w:t>)</w:t>
+        <w:t>본 분석에는 KOSIS(국가통계포털)</w:t>
       </w:r>
       <w:r>
         <w:rPr>
@@ -2678,119 +2530,7 @@
           <w:rFonts w:hint="eastAsia"/>
           <w:sz w:val="24"/>
         </w:rPr>
-        <w:t xml:space="preserve"> </w:t>
-      </w:r>
-      <w:proofErr w:type="spellStart"/>
-      <w:r>
-        <w:rPr>
-          <w:rFonts w:hint="eastAsia"/>
-          <w:sz w:val="24"/>
-        </w:rPr>
-        <w:t>서울열린데이터광장에서</w:t>
-      </w:r>
-      <w:proofErr w:type="spellEnd"/>
-      <w:r>
-        <w:rPr>
-          <w:rFonts w:hint="eastAsia"/>
-          <w:sz w:val="24"/>
-        </w:rPr>
-        <w:t xml:space="preserve"> 제공하는 통계를 수집하여, 2015년부터 2022년까지 서울시 25개 자치구의 데이터를 구축하였다. 각 연도, 자치구마다 지역아동센터 이용자 수(</w:t>
-      </w:r>
-      <w:proofErr w:type="spellStart"/>
-      <w:r>
-        <w:rPr>
-          <w:rFonts w:hint="eastAsia"/>
-          <w:sz w:val="24"/>
-        </w:rPr>
-        <w:t>child_user</w:t>
-      </w:r>
-      <w:proofErr w:type="spellEnd"/>
-      <w:r>
-        <w:rPr>
-          <w:rFonts w:hint="eastAsia"/>
-          <w:sz w:val="24"/>
-        </w:rPr>
-        <w:t>), 한부모 가정 수(</w:t>
-      </w:r>
-      <w:proofErr w:type="spellStart"/>
-      <w:r>
-        <w:rPr>
-          <w:rFonts w:hint="eastAsia"/>
-          <w:sz w:val="24"/>
-        </w:rPr>
-        <w:t>single_parent</w:t>
-      </w:r>
-      <w:proofErr w:type="spellEnd"/>
-      <w:r>
-        <w:rPr>
-          <w:rFonts w:hint="eastAsia"/>
-          <w:sz w:val="24"/>
-        </w:rPr>
-        <w:t>), 기초생활수급 가구 수(</w:t>
-      </w:r>
-      <w:proofErr w:type="spellStart"/>
-      <w:r>
-        <w:rPr>
-          <w:rFonts w:hint="eastAsia"/>
-          <w:sz w:val="24"/>
-        </w:rPr>
-        <w:t>basic_beneficiaries</w:t>
-      </w:r>
-      <w:proofErr w:type="spellEnd"/>
-      <w:r>
-        <w:rPr>
-          <w:rFonts w:hint="eastAsia"/>
-          <w:sz w:val="24"/>
-        </w:rPr>
-        <w:t>), 다문화 가구 수(</w:t>
-      </w:r>
-      <w:proofErr w:type="spellStart"/>
-      <w:r>
-        <w:rPr>
-          <w:rFonts w:hint="eastAsia"/>
-          <w:sz w:val="24"/>
-        </w:rPr>
-        <w:t>multicultural_hh</w:t>
-      </w:r>
-      <w:proofErr w:type="spellEnd"/>
-      <w:r>
-        <w:rPr>
-          <w:rFonts w:hint="eastAsia"/>
-          <w:sz w:val="24"/>
-        </w:rPr>
-        <w:t>), 사설 학원 수(</w:t>
-      </w:r>
-      <w:proofErr w:type="spellStart"/>
-      <w:r>
-        <w:rPr>
-          <w:rFonts w:hint="eastAsia"/>
-          <w:sz w:val="24"/>
-        </w:rPr>
-        <w:t>academy_cnt</w:t>
-      </w:r>
-      <w:proofErr w:type="spellEnd"/>
-      <w:r>
-        <w:rPr>
-          <w:rFonts w:hint="eastAsia"/>
-          <w:sz w:val="24"/>
-        </w:rPr>
-        <w:t>), GRDP 또는 1인당 지역총소득(</w:t>
-      </w:r>
-      <w:proofErr w:type="spellStart"/>
-      <w:r>
-        <w:rPr>
-          <w:rFonts w:hint="eastAsia"/>
-          <w:sz w:val="24"/>
-        </w:rPr>
-        <w:t>grdp</w:t>
-      </w:r>
-      <w:proofErr w:type="spellEnd"/>
-      <w:r>
-        <w:rPr>
-          <w:rFonts w:hint="eastAsia"/>
-          <w:sz w:val="24"/>
-        </w:rPr>
-        <w:t xml:space="preserve">), 관련 인구 수(population)를 정리하고, 이를 하나의 마스터 데이터프레임(master_2015_2022.csv)으로 병합하였다. 분석 단위는 </w:t>
+        <w:t xml:space="preserve"> 서울열린데이터광장에서 제공하는 통계를 수집하여, 2015년부터 2022년까지 서울시 25개 자치구의 데이터를 구축하였다. 각 연도, 자치구마다 지역아동센터 이용자 수(child_user), 한부모 가정 수(single_parent), 기초생활수급 가구 수(basic_beneficiaries), 다문화 가구 수(multicultural_hh), 사설 학원 수(academy_cnt), GRDP 또는 1인당 지역총소득(grdp), 관련 인구 수(population)를 정리하고, 이를 하나의 마스터 데이터프레임(master_2015_2022.csv)으로 병합하였다. 분석 단위는 </w:t>
       </w:r>
       <w:r>
         <w:rPr>
@@ -2859,17 +2599,8 @@
           <w:rFonts w:hint="eastAsia"/>
           <w:sz w:val="24"/>
         </w:rPr>
-        <w:t xml:space="preserve">먼저 수집한 데이터를 바탕으로 변수 분포와 상관관계를 확인하는 EDA를 수행하고, </w:t>
-      </w:r>
-      <w:proofErr w:type="spellStart"/>
-      <w:r>
-        <w:rPr>
-          <w:rFonts w:hint="eastAsia"/>
-          <w:sz w:val="24"/>
-        </w:rPr>
-        <w:t>결측치</w:t>
-      </w:r>
-      <w:proofErr w:type="spellEnd"/>
+        <w:t>먼저 수집한 데이터를 바탕으로 변수 분포와 상관관계를 확인하는 EDA를 수행하고, 결측치</w:t>
+      </w:r>
       <w:r>
         <w:rPr>
           <w:sz w:val="24"/>
@@ -2894,21 +2625,7 @@
         <w:rPr>
           <w:sz w:val="24"/>
         </w:rPr>
-        <w:t xml:space="preserve">다음으로 2015~2022년 데이터를 활용해 학습용 데이터와 테스트용 데이터를 연도 기준으로 나누고, 선형 회귀와 </w:t>
-      </w:r>
-      <w:proofErr w:type="spellStart"/>
-      <w:r>
-        <w:rPr>
-          <w:sz w:val="24"/>
-        </w:rPr>
-        <w:t>XGBoost</w:t>
-      </w:r>
-      <w:proofErr w:type="spellEnd"/>
-      <w:r>
-        <w:rPr>
-          <w:sz w:val="24"/>
-        </w:rPr>
-        <w:t xml:space="preserve"> 모델을 비교하여 최종 예측 모델을 선정하였다. 이후 2015~2022년의 변화를 바탕으로 202</w:t>
+        <w:t>다음으로 2015~2022년 데이터를 활용해 학습용 데이터와 테스트용 데이터를 연도 기준으로 나누고, 선형 회귀와 XGBoost 모델을 비교하여 최종 예측 모델을 선정하였다. 이후 2015~2022년의 변화를 바탕으로 202</w:t>
       </w:r>
       <w:r>
         <w:rPr>
@@ -2934,7 +2651,7 @@
         <w:rPr>
           <w:sz w:val="24"/>
         </w:rPr>
-        <w:t>년에 사용할 설명변수를 추정하고, 이를 모델에 입력하여 자치구별 지역아동센터 이용자 수를 예측하였다. 마지막으로 예측 결과를 자치구별·연도별로 정리하여, 어떤 자치구에서 수요가 빠르게 늘어나는지 해석하고 정책적으로 활용할 수 있는 형태로 제시하였다.</w:t>
+        <w:t>년에 사용할 변수를 추정하고, 이를 모델에 입력하여 자치구별 지역아동센터 이용자 수를 예측하였다. 마지막으로 예측 결과를 자치구별·연도별로 정리하여, 어떤 자치구에서 수요가 빠르게 늘어나는지 해석하고 정책적으로 활용할 수 있는 형태로 제시하였다.</w:t>
       </w:r>
     </w:p>
     <w:p>
@@ -2944,27 +2661,15 @@
           <w:sz w:val="24"/>
         </w:rPr>
       </w:pPr>
-      <w:proofErr w:type="gramStart"/>
-      <w:r>
-        <w:rPr>
-          <w:rFonts w:hint="eastAsia"/>
-          <w:b/>
-          <w:bCs/>
-          <w:sz w:val="28"/>
-          <w:szCs w:val="28"/>
-        </w:rPr>
-        <w:t>2.3  모델링</w:t>
-      </w:r>
-      <w:proofErr w:type="gramEnd"/>
-      <w:r>
-        <w:rPr>
-          <w:rFonts w:hint="eastAsia"/>
-          <w:b/>
-          <w:bCs/>
-          <w:sz w:val="28"/>
-          <w:szCs w:val="28"/>
-        </w:rPr>
-        <w:t xml:space="preserve"> 및 변수 선정</w:t>
+      <w:r>
+        <w:rPr>
+          <w:rFonts w:hint="eastAsia"/>
+          <w:b/>
+          <w:bCs/>
+          <w:sz w:val="28"/>
+          <w:szCs w:val="28"/>
+        </w:rPr>
+        <w:t>2.3  모델링 및 변수 선정</w:t>
       </w:r>
     </w:p>
     <w:p>
@@ -3009,27 +2714,15 @@
           <w:sz w:val="24"/>
         </w:rPr>
       </w:pPr>
-      <w:proofErr w:type="gramStart"/>
-      <w:r>
-        <w:rPr>
-          <w:rFonts w:hint="eastAsia"/>
-          <w:b/>
-          <w:bCs/>
-          <w:sz w:val="28"/>
-          <w:szCs w:val="28"/>
-        </w:rPr>
-        <w:t>2.4  모델</w:t>
-      </w:r>
-      <w:proofErr w:type="gramEnd"/>
-      <w:r>
-        <w:rPr>
-          <w:rFonts w:hint="eastAsia"/>
-          <w:b/>
-          <w:bCs/>
-          <w:sz w:val="28"/>
-          <w:szCs w:val="28"/>
-        </w:rPr>
-        <w:t xml:space="preserve"> 성능 평가 지표</w:t>
+      <w:r>
+        <w:rPr>
+          <w:rFonts w:hint="eastAsia"/>
+          <w:b/>
+          <w:bCs/>
+          <w:sz w:val="28"/>
+          <w:szCs w:val="28"/>
+        </w:rPr>
+        <w:t>2.4  모델 성능 평가 지표</w:t>
       </w:r>
     </w:p>
     <w:p>
@@ -3043,77 +2736,7 @@
         <w:rPr>
           <w:sz w:val="24"/>
         </w:rPr>
-        <w:t xml:space="preserve">모델 성능 평가는 결정계수(R²)와 </w:t>
-      </w:r>
-      <w:proofErr w:type="spellStart"/>
-      <w:r>
-        <w:rPr>
-          <w:sz w:val="24"/>
-        </w:rPr>
-        <w:t>평균제곱근오차</w:t>
-      </w:r>
-      <w:proofErr w:type="spellEnd"/>
-      <w:r>
-        <w:rPr>
-          <w:sz w:val="24"/>
-        </w:rPr>
-        <w:t xml:space="preserve">(RMSE)를 기준으로 진행하였다. R²는 모델이 실제 데이터를 어느 정도까지 설명하는지를 나타내며, 값이 1에 가까울수록 설명력이 높다고 해석할 수 있다. RMSE는 </w:t>
-      </w:r>
-      <w:proofErr w:type="spellStart"/>
-      <w:r>
-        <w:rPr>
-          <w:sz w:val="24"/>
-        </w:rPr>
-        <w:t>예측값과</w:t>
-      </w:r>
-      <w:proofErr w:type="spellEnd"/>
-      <w:r>
-        <w:rPr>
-          <w:sz w:val="24"/>
-        </w:rPr>
-        <w:t xml:space="preserve"> </w:t>
-      </w:r>
-      <w:proofErr w:type="spellStart"/>
-      <w:r>
-        <w:rPr>
-          <w:sz w:val="24"/>
-        </w:rPr>
-        <w:t>실제값의</w:t>
-      </w:r>
-      <w:proofErr w:type="spellEnd"/>
-      <w:r>
-        <w:rPr>
-          <w:sz w:val="24"/>
-        </w:rPr>
-        <w:t xml:space="preserve"> 차이를 제곱해 평균을 낸 후 제곱근을 취한 값으로, 단위가 “이용자 수”와 같아 “평균적으로 몇 명 정도 오차가 나는지”</w:t>
-      </w:r>
-      <w:proofErr w:type="spellStart"/>
-      <w:r>
-        <w:rPr>
-          <w:sz w:val="24"/>
-        </w:rPr>
-        <w:t>를</w:t>
-      </w:r>
-      <w:proofErr w:type="spellEnd"/>
-      <w:r>
-        <w:rPr>
-          <w:sz w:val="24"/>
-        </w:rPr>
-        <w:t xml:space="preserve"> 직관적으로 보여준다. 2015~2020년을 학습 데이터, 2021~2022년을 테스트 데이터로 사용했을 때, 최종 선택한 </w:t>
-      </w:r>
-      <w:proofErr w:type="spellStart"/>
-      <w:r>
-        <w:rPr>
-          <w:sz w:val="24"/>
-        </w:rPr>
-        <w:t>XGBoost</w:t>
-      </w:r>
-      <w:proofErr w:type="spellEnd"/>
-      <w:r>
-        <w:rPr>
-          <w:sz w:val="24"/>
-        </w:rPr>
-        <w:t xml:space="preserve"> 모델은 테스트 구간에서 약 0.84 수준의 R²를 보였으며, RMSE 또한 </w:t>
+        <w:t xml:space="preserve">모델 성능 평가는 결정계수(R²)와 평균제곱근오차(RMSE)를 기준으로 진행하였다. R²는 모델이 실제 데이터를 어느 정도까지 설명하는지를 나타내며, 값이 1에 가까울수록 설명력이 높다고 해석할 수 있다. RMSE는 예측값과 실제값의 차이를 제곱해 평균을 낸 후 제곱근을 취한 값으로, 단위가 “이용자 수”와 같아 “평균적으로 몇 명 정도 오차가 나는지”를 직관적으로 보여준다. 2015~2020년을 학습 데이터, 2021~2022년을 테스트 데이터로 사용했을 때, 최종 선택한 XGBoost 모델은 테스트 구간에서 약 0.84 수준의 R²를 보였으며, RMSE 또한 </w:t>
       </w:r>
       <w:r>
         <w:rPr>
@@ -3149,27 +2772,15 @@
           <w:sz w:val="24"/>
         </w:rPr>
       </w:pPr>
-      <w:proofErr w:type="gramStart"/>
-      <w:r>
-        <w:rPr>
-          <w:rFonts w:hint="eastAsia"/>
-          <w:b/>
-          <w:bCs/>
-          <w:sz w:val="28"/>
-          <w:szCs w:val="28"/>
-        </w:rPr>
-        <w:t>2.5  결과</w:t>
-      </w:r>
-      <w:proofErr w:type="gramEnd"/>
-      <w:r>
-        <w:rPr>
-          <w:rFonts w:hint="eastAsia"/>
-          <w:b/>
-          <w:bCs/>
-          <w:sz w:val="28"/>
-          <w:szCs w:val="28"/>
-        </w:rPr>
-        <w:t xml:space="preserve"> 활용 및 기대 효과</w:t>
+      <w:r>
+        <w:rPr>
+          <w:rFonts w:hint="eastAsia"/>
+          <w:b/>
+          <w:bCs/>
+          <w:sz w:val="28"/>
+          <w:szCs w:val="28"/>
+        </w:rPr>
+        <w:t>2.5  결과 활용 및 기대 효과</w:t>
       </w:r>
     </w:p>
     <w:p>
@@ -3348,33 +2959,11 @@
           <w:sz w:val="24"/>
         </w:rPr>
       </w:pPr>
-      <w:proofErr w:type="spellStart"/>
-      <w:r>
-        <w:rPr>
-          <w:sz w:val="24"/>
-        </w:rPr>
-        <w:t>박스플롯</w:t>
-      </w:r>
-      <w:proofErr w:type="spellEnd"/>
-      <w:r>
-        <w:rPr>
-          <w:sz w:val="24"/>
-        </w:rPr>
-        <w:t xml:space="preserve">(Log 스케일)은 변수별 값의 대략적인 규모 차이와 분포를 보여준다. GRDP와 인구가 절대적인 규모가 가장 크고, 학원 수·지역아동센터 이용자 수는 상대적으로 작은 범위에서 분포한다. 동시에 몇몇 자치구에서 상·하위 </w:t>
-      </w:r>
-      <w:proofErr w:type="spellStart"/>
-      <w:r>
-        <w:rPr>
-          <w:sz w:val="24"/>
-        </w:rPr>
-        <w:t>극단값이</w:t>
-      </w:r>
-      <w:proofErr w:type="spellEnd"/>
-      <w:r>
-        <w:rPr>
-          <w:sz w:val="24"/>
-        </w:rPr>
-        <w:t xml:space="preserve"> 존재해, 자치구 간 격차가 크다는 것을 확인할 수 있다.</w:t>
+      <w:r>
+        <w:rPr>
+          <w:sz w:val="24"/>
+        </w:rPr>
+        <w:t>박스플롯(Log 스케일)은 변수별 값의 대략적인 규모 차이와 분포를 보여준다. GRDP와 인구가 절대적인 규모가 가장 크고, 학원 수·지역아동센터 이용자 수는 상대적으로 작은 범위에서 분포한다. 동시에 몇몇 자치구에서 상·하위 극단값이 존재해, 자치구 간 격차가 크다는 것을 확인할 수 있다.</w:t>
       </w:r>
     </w:p>
     <w:p>
@@ -3537,21 +3126,7 @@
         <w:rPr>
           <w:sz w:val="24"/>
         </w:rPr>
-        <w:t>지역아동센터 이용자 수 분포를 나타낸다. 왼쪽의 원본 분포를 보면 오른쪽 꼬리가 긴 형태로, 일부 자치구에서 이용자 수가 많이 몰려 있는 것을 확인할 수 있다. 오른쪽의 log1p 변환 분포는 보다 대칭적인 형태를 보여주며, 이후 회귀·</w:t>
-      </w:r>
-      <w:proofErr w:type="spellStart"/>
-      <w:r>
-        <w:rPr>
-          <w:sz w:val="24"/>
-        </w:rPr>
-        <w:t>부스팅</w:t>
-      </w:r>
-      <w:proofErr w:type="spellEnd"/>
-      <w:r>
-        <w:rPr>
-          <w:sz w:val="24"/>
-        </w:rPr>
-        <w:t xml:space="preserve"> 모델에서 타깃을 안정적으로 학습시키기 위해 로그 변환을 사용하는 근거가 된다.</w:t>
+        <w:t>지역아동센터 이용자 수 분포를 나타낸다. 왼쪽의 원본 분포를 보면 오른쪽 꼬리가 긴 형태로, 일부 자치구에서 이용자 수가 많이 몰려 있는 것을 확인할 수 있다. 오른쪽의 log1p 변환 분포는 보다 대칭적인 형태를 보여주며, 이후 회귀·부스팅 모델에서 타깃을 안정적으로 학습시키기 위해 로그 변환을 사용하는 근거가 된다.</w:t>
       </w:r>
     </w:p>
     <w:p>
@@ -3565,19 +3140,11 @@
           <w:sz w:val="24"/>
         </w:rPr>
       </w:pPr>
-      <w:proofErr w:type="spellStart"/>
-      <w:r>
-        <w:rPr>
-          <w:sz w:val="24"/>
-        </w:rPr>
-        <w:t>박스플롯을</w:t>
-      </w:r>
-      <w:proofErr w:type="spellEnd"/>
-      <w:r>
-        <w:rPr>
-          <w:sz w:val="24"/>
-        </w:rPr>
-        <w:t xml:space="preserve"> 통해 다른 변수들의 스케일과 분포도 함께 확인하였다. 기초생활수급 가구 수, 다문화 가구 수, 한부모 가정 수는 자치구에 따라 편차가 크고, 출생아 수와 인구는 전반적으로 감소 추세에 있으나 여전히 자치구 간 수준 차이가 크다.</w:t>
+      <w:r>
+        <w:rPr>
+          <w:sz w:val="24"/>
+        </w:rPr>
+        <w:t>박스플롯을 통해 다른 변수들의 스케일과 분포도 함께 확인하였다. 기초생활수급 가구 수, 다문화 가구 수, 한부모 가정 수는 자치구에 따라 편차가 크고, 출생아 수와 인구는 전반적으로 감소 추세에 있으나 여전히 자치구 간 수준 차이가 크다.</w:t>
       </w:r>
     </w:p>
     <w:p>
@@ -3651,129 +3218,21 @@
         <w:rPr>
           <w:sz w:val="24"/>
         </w:rPr>
-        <w:t xml:space="preserve">상관관계 </w:t>
-      </w:r>
-      <w:proofErr w:type="spellStart"/>
-      <w:r>
-        <w:rPr>
-          <w:sz w:val="24"/>
-        </w:rPr>
-        <w:t>히트맵을</w:t>
-      </w:r>
-      <w:proofErr w:type="spellEnd"/>
-      <w:r>
-        <w:rPr>
-          <w:sz w:val="24"/>
-        </w:rPr>
-        <w:t xml:space="preserve"> 보면, 지역아동센터 이용자 수(</w:t>
-      </w:r>
-      <w:proofErr w:type="spellStart"/>
-      <w:r>
-        <w:rPr>
-          <w:sz w:val="24"/>
-        </w:rPr>
-        <w:t>child_user</w:t>
-      </w:r>
-      <w:proofErr w:type="spellEnd"/>
-      <w:r>
-        <w:rPr>
-          <w:sz w:val="24"/>
-        </w:rPr>
-        <w:t>)는</w:t>
-      </w:r>
-      <w:r>
-        <w:rPr>
-          <w:rFonts w:hint="eastAsia"/>
-          <w:sz w:val="24"/>
-        </w:rPr>
-        <w:t xml:space="preserve"> 지역아동 센터 수(</w:t>
-      </w:r>
-      <w:proofErr w:type="spellStart"/>
-      <w:r>
-        <w:rPr>
-          <w:rFonts w:hint="eastAsia"/>
-          <w:sz w:val="24"/>
-        </w:rPr>
-        <w:t>child_facility</w:t>
-      </w:r>
-      <w:proofErr w:type="spellEnd"/>
-      <w:r>
-        <w:rPr>
-          <w:rFonts w:hint="eastAsia"/>
-          <w:sz w:val="24"/>
-        </w:rPr>
-        <w:t>, 약0.96), 이혼 건수(divorce), 한부모 가정수(</w:t>
-      </w:r>
-      <w:proofErr w:type="spellStart"/>
-      <w:r>
-        <w:rPr>
-          <w:rFonts w:hint="eastAsia"/>
-          <w:sz w:val="24"/>
-        </w:rPr>
-        <w:t>single_parent</w:t>
-      </w:r>
-      <w:proofErr w:type="spellEnd"/>
-      <w:r>
-        <w:rPr>
-          <w:rFonts w:hint="eastAsia"/>
-          <w:sz w:val="24"/>
-        </w:rPr>
-        <w:t>), 기초생활수급 가구수(</w:t>
-      </w:r>
-      <w:proofErr w:type="spellStart"/>
-      <w:r>
-        <w:rPr>
-          <w:rFonts w:hint="eastAsia"/>
-          <w:sz w:val="24"/>
-        </w:rPr>
-        <w:t>basic_benefi</w:t>
-      </w:r>
-      <w:r>
-        <w:rPr>
-          <w:rFonts w:hint="eastAsia"/>
-          <w:sz w:val="24"/>
-        </w:rPr>
-        <w:t>ciaries</w:t>
-      </w:r>
-      <w:proofErr w:type="spellEnd"/>
-      <w:r>
-        <w:rPr>
-          <w:rFonts w:hint="eastAsia"/>
-          <w:sz w:val="24"/>
-        </w:rPr>
-        <w:t>), 다문화 가구 수(</w:t>
-      </w:r>
-      <w:proofErr w:type="spellStart"/>
-      <w:r>
-        <w:rPr>
-          <w:rFonts w:hint="eastAsia"/>
-          <w:sz w:val="24"/>
-        </w:rPr>
-        <w:t>multicultural_hh</w:t>
-      </w:r>
-      <w:proofErr w:type="spellEnd"/>
-      <w:r>
-        <w:rPr>
-          <w:rFonts w:hint="eastAsia"/>
-          <w:sz w:val="24"/>
-        </w:rPr>
-        <w:t>)와 양의 상관을 보인다. 즉, 취약 가구 관련 지표와 이혼, 센터 수가 많을수록 실제 이용자 수도 함께 늘어나는 경향이 있다. 반대로 GRDP와 학원 수(</w:t>
-      </w:r>
-      <w:proofErr w:type="spellStart"/>
-      <w:r>
-        <w:rPr>
-          <w:rFonts w:hint="eastAsia"/>
-          <w:sz w:val="24"/>
-        </w:rPr>
-        <w:t>academy_cnt</w:t>
-      </w:r>
-      <w:proofErr w:type="spellEnd"/>
-      <w:r>
-        <w:rPr>
-          <w:rFonts w:hint="eastAsia"/>
-          <w:sz w:val="24"/>
-        </w:rPr>
-        <w:t>)는 지역아동센터 이용자 수와 음의 상관을 보여, 소득 수준이 높고 사교육 인프라가 발달한 자치구일수록 지역아동센터 이용 의존도는 상대적으로 낮을 가능성을 시사한다.</w:t>
+        <w:t>상관관계 히트맵을 보면, 지역아동센터 이용자 수(child_user)는</w:t>
+      </w:r>
+      <w:r>
+        <w:rPr>
+          <w:rFonts w:hint="eastAsia"/>
+          <w:sz w:val="24"/>
+        </w:rPr>
+        <w:t xml:space="preserve"> 지역아동 센터 수(child_facility, 약0.96), 이혼 건수(divorce), 한부모 가정수(single_parent), 기초생활수급 가구수(basic_benefi</w:t>
+      </w:r>
+      <w:r>
+        <w:rPr>
+          <w:rFonts w:hint="eastAsia"/>
+          <w:sz w:val="24"/>
+        </w:rPr>
+        <w:t>ciaries), 다문화 가구 수(multicultural_hh)와 양의 상관을 보인다. 즉, 취약 가구 관련 지표와 이혼, 센터 수가 많을수록 실제 이용자 수도 함께 늘어나는 경향이 있다. 반대로 GRDP와 학원 수(academy_cnt)는 지역아동센터 이용자 수와 음의 상관을 보여, 소득 수준이 높고 사교육 인프라가 발달한 자치구일수록 지역아동센터 이용 의존도는 상대적으로 낮을 가능성을 시사한다.</w:t>
       </w:r>
     </w:p>
     <w:p>
@@ -3856,35 +3315,7 @@
         <w:rPr>
           <w:sz w:val="24"/>
         </w:rPr>
-        <w:t xml:space="preserve">생활수급 가구 수, 다문화 가구 수, 한부모 가정 수, 이혼 건수와 </w:t>
-      </w:r>
-      <w:proofErr w:type="spellStart"/>
-      <w:r>
-        <w:rPr>
-          <w:sz w:val="24"/>
-        </w:rPr>
-        <w:t>child_user</w:t>
-      </w:r>
-      <w:proofErr w:type="spellEnd"/>
-      <w:r>
-        <w:rPr>
-          <w:sz w:val="24"/>
-        </w:rPr>
-        <w:t xml:space="preserve">는 </w:t>
-      </w:r>
-      <w:proofErr w:type="spellStart"/>
-      <w:r>
-        <w:rPr>
-          <w:sz w:val="24"/>
-        </w:rPr>
-        <w:t>우상향</w:t>
-      </w:r>
-      <w:proofErr w:type="spellEnd"/>
-      <w:r>
-        <w:rPr>
-          <w:sz w:val="24"/>
-        </w:rPr>
-        <w:t xml:space="preserve"> 패턴을 보여, 해당 값이 많을수록 이용자 수가 증가하는 경향이 뚜렷하다.</w:t>
+        <w:t>생활수급 가구 수, 다문화 가구 수, 한부모 가정 수, 이혼 건수와 child_user는 우상향 패턴을 보여, 해당 값이 많을수록 이용자 수가 증가하는 경향이 뚜렷하다.</w:t>
       </w:r>
       <w:r>
         <w:rPr>
@@ -3897,21 +3328,7 @@
         <w:rPr>
           <w:sz w:val="24"/>
         </w:rPr>
-        <w:t xml:space="preserve">구와 출생아 수는 완만한 </w:t>
-      </w:r>
-      <w:proofErr w:type="spellStart"/>
-      <w:r>
-        <w:rPr>
-          <w:sz w:val="24"/>
-        </w:rPr>
-        <w:t>우상향</w:t>
-      </w:r>
-      <w:proofErr w:type="spellEnd"/>
-      <w:r>
-        <w:rPr>
-          <w:sz w:val="24"/>
-        </w:rPr>
-        <w:t xml:space="preserve"> 관계를 보여, 인구 규모가 클수록 기본적인 수요 수준이 함께 높아지는 모습을 확인할 수 있다.</w:t>
+        <w:t>구와 출생아 수는 완만한 우상향 관계를 보여, 인구 규모가 클수록 기본적인 수요 수준이 함께 높아지는 모습을 확인할 수 있다.</w:t>
       </w:r>
       <w:r>
         <w:rPr>
@@ -3924,36 +3341,14 @@
         <w:rPr>
           <w:sz w:val="24"/>
         </w:rPr>
-        <w:t xml:space="preserve">RDP와 학원 수는 </w:t>
-      </w:r>
-      <w:proofErr w:type="spellStart"/>
-      <w:r>
-        <w:rPr>
-          <w:sz w:val="24"/>
-        </w:rPr>
-        <w:t>child_user</w:t>
-      </w:r>
-      <w:proofErr w:type="spellEnd"/>
-      <w:r>
-        <w:rPr>
-          <w:sz w:val="24"/>
-        </w:rPr>
-        <w:t xml:space="preserve">와 대체로 </w:t>
-      </w:r>
-      <w:proofErr w:type="spellStart"/>
+        <w:t xml:space="preserve">RDP와 학원 수는 child_user와 대체로 </w:t>
+      </w:r>
       <w:r>
         <w:rPr>
           <w:sz w:val="24"/>
         </w:rPr>
         <w:lastRenderedPageBreak/>
-        <w:t>우하향</w:t>
-      </w:r>
-      <w:proofErr w:type="spellEnd"/>
-      <w:r>
-        <w:rPr>
-          <w:sz w:val="24"/>
-        </w:rPr>
-        <w:t xml:space="preserve"> 관계를 보여, 경제력이 높고 학원이 많은 지역일수록 지역아동센터 이용자 수는 상대적으로 적은 편이다.</w:t>
+        <w:t>우하향 관계를 보여, 경제력이 높고 학원이 많은 지역일수록 지역아동센터 이용자 수는 상대적으로 적은 편이다.</w:t>
       </w:r>
       <w:r>
         <w:rPr>
@@ -4177,29 +3572,7 @@
           <w:sz w:val="28"/>
           <w:szCs w:val="28"/>
         </w:rPr>
-        <w:t xml:space="preserve">데이터 </w:t>
-      </w:r>
-      <w:proofErr w:type="spellStart"/>
-      <w:r>
-        <w:rPr>
-          <w:rFonts w:hint="eastAsia"/>
-          <w:b/>
-          <w:bCs/>
-          <w:sz w:val="28"/>
-          <w:szCs w:val="28"/>
-        </w:rPr>
-        <w:t>전처리</w:t>
-      </w:r>
-      <w:proofErr w:type="spellEnd"/>
-      <w:r>
-        <w:rPr>
-          <w:rFonts w:hint="eastAsia"/>
-          <w:b/>
-          <w:bCs/>
-          <w:sz w:val="28"/>
-          <w:szCs w:val="28"/>
-        </w:rPr>
-        <w:t xml:space="preserve"> 과정</w:t>
+        <w:t>데이터 전처리 과정</w:t>
       </w:r>
     </w:p>
     <w:p>
@@ -4216,27 +3589,15 @@
           <w:szCs w:val="28"/>
         </w:rPr>
       </w:pPr>
-      <w:proofErr w:type="spellStart"/>
-      <w:r>
-        <w:rPr>
-          <w:rFonts w:hint="eastAsia"/>
-          <w:b/>
-          <w:bCs/>
-          <w:sz w:val="28"/>
-          <w:szCs w:val="28"/>
-        </w:rPr>
-        <w:t>결측치</w:t>
-      </w:r>
-      <w:proofErr w:type="spellEnd"/>
-      <w:r>
-        <w:rPr>
-          <w:rFonts w:hint="eastAsia"/>
-          <w:b/>
-          <w:bCs/>
-          <w:sz w:val="28"/>
-          <w:szCs w:val="28"/>
-        </w:rPr>
-        <w:t xml:space="preserve"> 및 이상치 확인</w:t>
+      <w:r>
+        <w:rPr>
+          <w:rFonts w:hint="eastAsia"/>
+          <w:b/>
+          <w:bCs/>
+          <w:sz w:val="28"/>
+          <w:szCs w:val="28"/>
+        </w:rPr>
+        <w:t>결측치 및 이상치 확인</w:t>
       </w:r>
     </w:p>
     <w:p>
@@ -4254,49 +3615,7 @@
         <w:rPr>
           <w:sz w:val="24"/>
         </w:rPr>
-        <w:t xml:space="preserve">데이터 </w:t>
-      </w:r>
-      <w:proofErr w:type="spellStart"/>
-      <w:r>
-        <w:rPr>
-          <w:sz w:val="24"/>
-        </w:rPr>
-        <w:t>전처리</w:t>
-      </w:r>
-      <w:proofErr w:type="spellEnd"/>
-      <w:r>
-        <w:rPr>
-          <w:sz w:val="24"/>
-        </w:rPr>
-        <w:t xml:space="preserve"> 단계에서는 먼저 연도별·자치구별로 값이 비어 있는 경우가 있는지 확인하고, 극단적으로 크거나 작은 값이 실제 통계와 맞지 않는지 점검하였다. 공식 통계에서 가져온 데이터인 만큼 전반적으로 </w:t>
-      </w:r>
-      <w:proofErr w:type="spellStart"/>
-      <w:r>
-        <w:rPr>
-          <w:sz w:val="24"/>
-        </w:rPr>
-        <w:t>결측치는</w:t>
-      </w:r>
-      <w:proofErr w:type="spellEnd"/>
-      <w:r>
-        <w:rPr>
-          <w:sz w:val="24"/>
-        </w:rPr>
-        <w:t xml:space="preserve"> 많지 않았지만, 일부 연·구 조합에서 값이 누락되거나 갑자기 튀는 구간이 있어 원자료를 다시 확인하였다. 명백한 입력 오류라고 보기 어려운 경우에는 그대로 유지하고 모델이 학습 과정에서 반영하도록 하였고, 한두 개 연도만 비어 있는 경우에는 인접 연도의 값과 추세를 참고해 </w:t>
-      </w:r>
-      <w:proofErr w:type="spellStart"/>
-      <w:r>
-        <w:rPr>
-          <w:sz w:val="24"/>
-        </w:rPr>
-        <w:t>보간하는</w:t>
-      </w:r>
-      <w:proofErr w:type="spellEnd"/>
-      <w:r>
-        <w:rPr>
-          <w:sz w:val="24"/>
-        </w:rPr>
-        <w:t xml:space="preserve"> 방식으로 처리하였다.</w:t>
+        <w:t>데이터 전처리 단계에서는 먼저 연도별·자치구별로 값이 비어 있는 경우가 있는지 확인하고, 극단적으로 크거나 작은 값이 실제 통계와 맞지 않는지 점검하였다. 공식 통계에서 가져온 데이터인 만큼 전반적으로 결측치는 많지 않았지만, 일부 연·구 조합에서 값이 누락되거나 갑자기 튀는 구간이 있어 원자료를 다시 확인하였다. 명백한 입력 오류라고 보기 어려운 경우에는 그대로 유지하고 모델이 학습 과정에서 반영하도록 하였고, 한두 개 연도만 비어 있는 경우에는 인접 연도의 값과 추세를 참고해 보간하는 방식으로 처리하였다.</w:t>
       </w:r>
     </w:p>
     <w:p>
@@ -4321,29 +3640,7 @@
           <w:sz w:val="28"/>
           <w:szCs w:val="28"/>
         </w:rPr>
-        <w:t xml:space="preserve">변수 선택 기준 및 최종 </w:t>
-      </w:r>
-      <w:proofErr w:type="spellStart"/>
-      <w:r>
-        <w:rPr>
-          <w:rFonts w:hint="eastAsia"/>
-          <w:b/>
-          <w:bCs/>
-          <w:sz w:val="28"/>
-          <w:szCs w:val="28"/>
-        </w:rPr>
-        <w:t>피쳐</w:t>
-      </w:r>
-      <w:proofErr w:type="spellEnd"/>
-      <w:r>
-        <w:rPr>
-          <w:rFonts w:hint="eastAsia"/>
-          <w:b/>
-          <w:bCs/>
-          <w:sz w:val="28"/>
-          <w:szCs w:val="28"/>
-        </w:rPr>
-        <w:t xml:space="preserve"> 구성</w:t>
+        <w:t>변수 선택 기준 및 최종 피쳐 구성</w:t>
       </w:r>
     </w:p>
     <w:p>
@@ -4353,19 +3650,11 @@
           <w:sz w:val="24"/>
         </w:rPr>
       </w:pPr>
-      <w:proofErr w:type="spellStart"/>
-      <w:r>
-        <w:rPr>
-          <w:sz w:val="24"/>
-        </w:rPr>
-        <w:t>전처리</w:t>
-      </w:r>
-      <w:proofErr w:type="spellEnd"/>
-      <w:r>
-        <w:rPr>
-          <w:sz w:val="24"/>
-        </w:rPr>
-        <w:t xml:space="preserve"> 이후 실제 모델에 입력할 변수를 정리하였다. 지역아동센터 이용자 수를 타겟으로 두고, 한부모 가정 수, 기초생활수급 가구 수, 다문화 가구 수, 학원 수, GRDP, 인구, 연도를 설명 변수로 사용하였다. 자치구명은 범주형 변수이므로 원-핫 인코딩을 사용해 각 자치구를 나타내는 더미 변수로 변환하였다. 값이 거의 변하지 않거나 다른 변수와 완전히 겹치는 변수는 제외하고, 해석과 활용이 쉬운 변수 위주로 피처를 구성하였다. 최종적으로는 “연도 + 자치구 + 주요 지표”라는 단순한 구조를 유지하면서도, </w:t>
+      <w:r>
+        <w:rPr>
+          <w:sz w:val="24"/>
+        </w:rPr>
+        <w:t xml:space="preserve">전처리 이후 실제 모델에 입력할 변수를 정리하였다. 지역아동센터 이용자 수를 타겟으로 두고, 한부모 가정 수, 기초생활수급 가구 수, 다문화 가구 수, 학원 수, GRDP, 인구, 연도를 설명 변수로 사용하였다. 자치구명은 범주형 변수이므로 원-핫 인코딩을 사용해 각 자치구를 나타내는 더미 변수로 변환하였다. 값이 거의 변하지 않거나 다른 변수와 완전히 겹치는 변수는 제외하고, 해석과 활용이 쉬운 변수 위주로 피처를 구성하였다. 최종적으로는 “연도 + 자치구 + 주요 지표”라는 단순한 구조를 유지하면서도, </w:t>
       </w:r>
       <w:r>
         <w:rPr>
@@ -4467,21 +3756,7 @@
         <w:rPr>
           <w:sz w:val="24"/>
         </w:rPr>
-        <w:t>가장 먼저 기본 성능을 파악하기 위해 다중 선형 회귀 모델을 적용하였다. 종속 변수는 지역아동센터 이용자 수(</w:t>
-      </w:r>
-      <w:proofErr w:type="spellStart"/>
-      <w:r>
-        <w:rPr>
-          <w:sz w:val="24"/>
-        </w:rPr>
-        <w:t>child_user</w:t>
-      </w:r>
-      <w:proofErr w:type="spellEnd"/>
-      <w:r>
-        <w:rPr>
-          <w:sz w:val="24"/>
-        </w:rPr>
-        <w:t>)이며, 설명 변수로는 한부모 가정 수, 기초생활수급 가구 수, 다문화 가구 수, 학원 수, GRDP, 인구, 연도 등을 사용하였다. 이 단계에서는 자치구 더미 변수(원-핫 인코딩)와 로그 변환은 적용하지 않았다.</w:t>
+        <w:t>가장 먼저 기본 성능을 파악하기 위해 다중 선형 회귀 모델을 적용하였다. 종속 변수는 지역아동센터 이용자 수(child_user)이며, 설명 변수로는 한부모 가정 수, 기초생활수급 가구 수, 다문화 가구 수, 학원 수, GRDP, 인구, 연도 등을 사용하였다. 이 단계에서는 자치구 더미 변수(원-핫 인코딩)와 로그 변환은 적용하지 않았다.</w:t>
       </w:r>
       <w:r>
         <w:rPr>
@@ -4511,27 +3786,15 @@
           <w:szCs w:val="28"/>
         </w:rPr>
       </w:pPr>
-      <w:proofErr w:type="spellStart"/>
-      <w:r>
-        <w:rPr>
-          <w:rFonts w:hint="eastAsia"/>
-          <w:b/>
-          <w:bCs/>
-          <w:sz w:val="28"/>
-          <w:szCs w:val="28"/>
-        </w:rPr>
-        <w:t>XGBoost</w:t>
-      </w:r>
-      <w:proofErr w:type="spellEnd"/>
-      <w:r>
-        <w:rPr>
-          <w:rFonts w:hint="eastAsia"/>
-          <w:b/>
-          <w:bCs/>
-          <w:sz w:val="28"/>
-          <w:szCs w:val="28"/>
-        </w:rPr>
-        <w:t xml:space="preserve"> 모델</w:t>
+      <w:r>
+        <w:rPr>
+          <w:rFonts w:hint="eastAsia"/>
+          <w:b/>
+          <w:bCs/>
+          <w:sz w:val="28"/>
+          <w:szCs w:val="28"/>
+        </w:rPr>
+        <w:t>XGBoost 모델</w:t>
       </w:r>
       <w:r>
         <w:rPr>
@@ -4578,49 +3841,7 @@
         <w:rPr>
           <w:sz w:val="24"/>
         </w:rPr>
-        <w:t xml:space="preserve">1차 시도의 한계를 보완하기 위해 트리 기반 </w:t>
-      </w:r>
-      <w:proofErr w:type="spellStart"/>
-      <w:r>
-        <w:rPr>
-          <w:sz w:val="24"/>
-        </w:rPr>
-        <w:t>부스팅</w:t>
-      </w:r>
-      <w:proofErr w:type="spellEnd"/>
-      <w:r>
-        <w:rPr>
-          <w:sz w:val="24"/>
-        </w:rPr>
-        <w:t xml:space="preserve"> 모델인 </w:t>
-      </w:r>
-      <w:proofErr w:type="spellStart"/>
-      <w:r>
-        <w:rPr>
-          <w:sz w:val="24"/>
-        </w:rPr>
-        <w:t>XGBoost</w:t>
-      </w:r>
-      <w:proofErr w:type="spellEnd"/>
-      <w:r>
-        <w:rPr>
-          <w:sz w:val="24"/>
-        </w:rPr>
-        <w:t xml:space="preserve">를 동일한 변수 구성에 적용하였다. </w:t>
-      </w:r>
-      <w:proofErr w:type="spellStart"/>
-      <w:r>
-        <w:rPr>
-          <w:sz w:val="24"/>
-        </w:rPr>
-        <w:t>XGBoost</w:t>
-      </w:r>
-      <w:proofErr w:type="spellEnd"/>
-      <w:r>
-        <w:rPr>
-          <w:sz w:val="24"/>
-        </w:rPr>
-        <w:t>는 비선형 관계와 변수 간 상호작용을 함께 학습할 수 있어, 단순 선형 구조보다 유연한 예측이 가능하다.</w:t>
+        <w:t>1차 시도의 한계를 보완하기 위해 트리 기반 부스팅 모델인 XGBoost를 동일한 변수 구성에 적용하였다. XGBoost는 비선형 관계와 변수 간 상호작용을 함께 학습할 수 있어, 단순 선형 구조보다 유연한 예측이 가능하다.</w:t>
       </w:r>
       <w:r>
         <w:rPr>
@@ -4646,35 +3867,7 @@
         <w:rPr>
           <w:sz w:val="24"/>
         </w:rPr>
-        <w:t xml:space="preserve">으로 상승하여, 다중 선형 회귀보다 의미 있게 높은 성능을 보였다. 이 단계에서 </w:t>
-      </w:r>
-      <w:proofErr w:type="spellStart"/>
-      <w:r>
-        <w:rPr>
-          <w:sz w:val="24"/>
-        </w:rPr>
-        <w:t>XGBoost</w:t>
-      </w:r>
-      <w:proofErr w:type="spellEnd"/>
-      <w:r>
-        <w:rPr>
-          <w:sz w:val="24"/>
-        </w:rPr>
-        <w:t xml:space="preserve">가 자치구별 이용자 수 패턴을 더 잘 설명할 수 있다는 점을 확인했고, 이후 모델 고도화의 기본 틀로 </w:t>
-      </w:r>
-      <w:proofErr w:type="spellStart"/>
-      <w:r>
-        <w:rPr>
-          <w:sz w:val="24"/>
-        </w:rPr>
-        <w:t>XGBoost</w:t>
-      </w:r>
-      <w:proofErr w:type="spellEnd"/>
-      <w:r>
-        <w:rPr>
-          <w:sz w:val="24"/>
-        </w:rPr>
-        <w:t>를 선택하였다</w:t>
+        <w:t>으로 상승하여, 다중 선형 회귀보다 의미 있게 높은 성능을 보였다. 이 단계에서 XGBoost가 자치구별 이용자 수 패턴을 더 잘 설명할 수 있다는 점을 확인했고, 이후 모델 고도화의 기본 틀로 XGBoost를 선택하였다</w:t>
       </w:r>
       <w:r>
         <w:rPr>
@@ -4708,25 +3901,14 @@
           <w:szCs w:val="28"/>
         </w:rPr>
       </w:pPr>
-      <w:proofErr w:type="spellStart"/>
-      <w:r>
-        <w:rPr>
-          <w:b/>
-          <w:bCs/>
-          <w:sz w:val="28"/>
-          <w:szCs w:val="28"/>
-        </w:rPr>
-        <w:t>하이퍼파라미터</w:t>
-      </w:r>
-      <w:proofErr w:type="spellEnd"/>
-      <w:r>
-        <w:rPr>
-          <w:b/>
-          <w:bCs/>
-          <w:sz w:val="28"/>
-          <w:szCs w:val="28"/>
-        </w:rPr>
-        <w:t xml:space="preserve"> 튜닝 및 로그 변환 적용</w:t>
+      <w:r>
+        <w:rPr>
+          <w:b/>
+          <w:bCs/>
+          <w:sz w:val="28"/>
+          <w:szCs w:val="28"/>
+        </w:rPr>
+        <w:t>하이퍼파라미터 튜닝 및 로그 변환 적용</w:t>
       </w:r>
     </w:p>
     <w:p>
@@ -4739,39 +3921,17 @@
           <w:sz w:val="24"/>
         </w:rPr>
       </w:pPr>
-      <w:proofErr w:type="spellStart"/>
-      <w:r>
-        <w:rPr>
-          <w:sz w:val="24"/>
-        </w:rPr>
-        <w:t>XGBoost</w:t>
-      </w:r>
-      <w:proofErr w:type="spellEnd"/>
-      <w:r>
-        <w:rPr>
-          <w:sz w:val="24"/>
-        </w:rPr>
-        <w:t xml:space="preserve">의 성능을 </w:t>
-      </w:r>
-      <w:r>
-        <w:rPr>
-          <w:sz w:val="24"/>
-        </w:rPr>
-        <w:t xml:space="preserve">안정적으로 끌어올리기 위해 </w:t>
-      </w:r>
-      <w:proofErr w:type="spellStart"/>
-      <w:r>
-        <w:rPr>
-          <w:sz w:val="24"/>
-        </w:rPr>
-        <w:t>하이퍼파라미터</w:t>
-      </w:r>
-      <w:proofErr w:type="spellEnd"/>
-      <w:r>
-        <w:rPr>
-          <w:sz w:val="24"/>
-        </w:rPr>
-        <w:t xml:space="preserve"> 튜닝과 데이터 변환을 추가로 진행하였다. 우선 자치구명에 대해 원-핫 인코딩을 적용해</w:t>
+      <w:r>
+        <w:rPr>
+          <w:sz w:val="24"/>
+        </w:rPr>
+        <w:t xml:space="preserve">XGBoost의 성능을 </w:t>
+      </w:r>
+      <w:r>
+        <w:rPr>
+          <w:sz w:val="24"/>
+        </w:rPr>
+        <w:t>안정적으로 끌어올리기 위해 하이퍼파라미터 튜닝과 데이터 변환을 추가로 진행하였다. 우선 자치구명에 대해 원-핫 인코딩을 적용해</w:t>
       </w:r>
       <w:r>
         <w:rPr>
@@ -4784,56 +3944,14 @@
         <w:rPr>
           <w:sz w:val="24"/>
         </w:rPr>
-        <w:t xml:space="preserve">district_○○구 형태의 더미 변수를 추가하고, </w:t>
-      </w:r>
-      <w:proofErr w:type="spellStart"/>
-      <w:r>
-        <w:rPr>
-          <w:sz w:val="24"/>
-        </w:rPr>
-        <w:t>학습률</w:t>
-      </w:r>
-      <w:proofErr w:type="spellEnd"/>
-      <w:r>
-        <w:rPr>
-          <w:sz w:val="24"/>
-        </w:rPr>
-        <w:t xml:space="preserve">(learning rate), </w:t>
+        <w:t xml:space="preserve">district_○○구 형태의 더미 변수를 추가하고, 학습률(learning rate), </w:t>
       </w:r>
       <w:r>
         <w:rPr>
           <w:sz w:val="24"/>
         </w:rPr>
         <w:lastRenderedPageBreak/>
-        <w:t>트리 개수(</w:t>
-      </w:r>
-      <w:proofErr w:type="spellStart"/>
-      <w:r>
-        <w:rPr>
-          <w:sz w:val="24"/>
-        </w:rPr>
-        <w:t>n_estimators</w:t>
-      </w:r>
-      <w:proofErr w:type="spellEnd"/>
-      <w:r>
-        <w:rPr>
-          <w:sz w:val="24"/>
-        </w:rPr>
-        <w:t>), 최대 깊이(</w:t>
-      </w:r>
-      <w:proofErr w:type="spellStart"/>
-      <w:r>
-        <w:rPr>
-          <w:sz w:val="24"/>
-        </w:rPr>
-        <w:t>max_depth</w:t>
-      </w:r>
-      <w:proofErr w:type="spellEnd"/>
-      <w:r>
-        <w:rPr>
-          <w:sz w:val="24"/>
-        </w:rPr>
-        <w:t>), 각 단계의 샘플링 비율 등을 여러 조합으로 실험하였다.</w:t>
+        <w:t>트리 개수(n_estimators), 최대 깊이(max_depth), 각 단계의 샘플링 비율 등을 여러 조합으로 실험하였다.</w:t>
       </w:r>
       <w:r>
         <w:rPr>
@@ -4846,49 +3964,7 @@
         <w:rPr>
           <w:sz w:val="24"/>
         </w:rPr>
-        <w:t xml:space="preserve">또한 타깃 변수 </w:t>
-      </w:r>
-      <w:proofErr w:type="spellStart"/>
-      <w:r>
-        <w:rPr>
-          <w:sz w:val="24"/>
-        </w:rPr>
-        <w:t>child_user</w:t>
-      </w:r>
-      <w:proofErr w:type="spellEnd"/>
-      <w:r>
-        <w:rPr>
-          <w:sz w:val="24"/>
-        </w:rPr>
-        <w:t xml:space="preserve">의 오른쪽 꼬리가 긴 분포를 완화하기 위해 log1p 변환을 적용한 뒤 모델을 학습하고, 예측 결과는 expm1으로 되돌렸다. 이러한 변환과 튜닝을 반영한 최종 </w:t>
-      </w:r>
-      <w:proofErr w:type="spellStart"/>
-      <w:r>
-        <w:rPr>
-          <w:sz w:val="24"/>
-        </w:rPr>
-        <w:t>XGBoost</w:t>
-      </w:r>
-      <w:proofErr w:type="spellEnd"/>
-      <w:r>
-        <w:rPr>
-          <w:sz w:val="24"/>
-        </w:rPr>
-        <w:t xml:space="preserve"> 모델의 테스트 R²는 약 0.84 수준까지 향상되었으며, 자치구별 </w:t>
-      </w:r>
-      <w:proofErr w:type="spellStart"/>
-      <w:r>
-        <w:rPr>
-          <w:sz w:val="24"/>
-        </w:rPr>
-        <w:t>예측값도</w:t>
-      </w:r>
-      <w:proofErr w:type="spellEnd"/>
-      <w:r>
-        <w:rPr>
-          <w:sz w:val="24"/>
-        </w:rPr>
-        <w:t xml:space="preserve"> 전반적으로 안정적인 패턴을 보였다</w:t>
+        <w:t>또한 타깃 변수 child_user의 오른쪽 꼬리가 긴 분포를 완화하기 위해 log1p 변환을 적용한 뒤 모델을 학습하고, 예측 결과는 expm1으로 되돌렸다. 이러한 변환과 튜닝을 반영한 최종 XGBoost 모델의 테스트 R²는 약 0.84 수준까지 향상되었으며, 자치구별 예측값도 전반적으로 안정적인 패턴을 보였다</w:t>
       </w:r>
       <w:r>
         <w:rPr>
@@ -4932,75 +4008,25 @@
           <w:sz w:val="24"/>
         </w:rPr>
       </w:pPr>
-      <w:proofErr w:type="spellStart"/>
-      <w:r>
-        <w:rPr>
-          <w:sz w:val="24"/>
-        </w:rPr>
-        <w:t>XGBoost</w:t>
-      </w:r>
-      <w:proofErr w:type="spellEnd"/>
-      <w:r>
-        <w:rPr>
-          <w:sz w:val="24"/>
-        </w:rPr>
-        <w:t>에서 좋은 결과를 얻은 후, “같은 조건을 선형 회귀에도 적용하면 어떨지” 확인하기 위해 다중 선형 회귀 모델을 다시 평가했다.</w:t>
+      <w:r>
+        <w:rPr>
+          <w:sz w:val="24"/>
+        </w:rPr>
+        <w:t>XGBoost에서 좋은 결과를 얻은 후, “같은 조건을 선형 회귀에도 적용하면 어떨지” 확인하기 위해 다중 선형 회귀 모델을 다시 평가했다.</w:t>
       </w:r>
       <w:r>
         <w:rPr>
           <w:sz w:val="24"/>
         </w:rPr>
         <w:br/>
-        <w:t xml:space="preserve">먼저 </w:t>
-      </w:r>
-      <w:proofErr w:type="spellStart"/>
-      <w:r>
-        <w:rPr>
-          <w:sz w:val="24"/>
-        </w:rPr>
-        <w:t>XGBoost</w:t>
-      </w:r>
-      <w:proofErr w:type="spellEnd"/>
-      <w:r>
-        <w:rPr>
-          <w:sz w:val="24"/>
-        </w:rPr>
-        <w:t xml:space="preserve">와 동일하게 타깃 로그 변환과 자치구 원-핫 인코딩을 모두 적용해 학습한 결과, 테스트 R²는 약 0.79 수준으로 개선되었지만 </w:t>
-      </w:r>
-      <w:proofErr w:type="spellStart"/>
-      <w:r>
-        <w:rPr>
-          <w:sz w:val="24"/>
-        </w:rPr>
-        <w:t>XGBoost</w:t>
-      </w:r>
-      <w:proofErr w:type="spellEnd"/>
-      <w:r>
-        <w:rPr>
-          <w:sz w:val="24"/>
-        </w:rPr>
-        <w:t>보다는 낮게 나타났다.</w:t>
+        <w:t>먼저 XGBoost와 동일하게 타깃 로그 변환과 자치구 원-핫 인코딩을 모두 적용해 학습한 결과, 테스트 R²는 약 0.79 수준으로 개선되었지만 XGBoost보다는 낮게 나타났다.</w:t>
       </w:r>
       <w:r>
         <w:rPr>
           <w:sz w:val="24"/>
         </w:rPr>
         <w:br/>
-        <w:t xml:space="preserve">이후 타깃 로그 변환은 제거하고, 자치구 원-핫 인코딩만 적용한 선형 회귀 모델을 다시 학습했다. 이 경우 테스트 R²가 약 0.84 수준으로 올라가 </w:t>
-      </w:r>
-      <w:proofErr w:type="spellStart"/>
-      <w:r>
-        <w:rPr>
-          <w:sz w:val="24"/>
-        </w:rPr>
-        <w:t>XGBoost</w:t>
-      </w:r>
-      <w:proofErr w:type="spellEnd"/>
-      <w:r>
-        <w:rPr>
-          <w:sz w:val="24"/>
-        </w:rPr>
-        <w:t>와 거의 비슷한 수치를 기록했다. 지표만 보면 “</w:t>
+        <w:t>이후 타깃 로그 변환은 제거하고, 자치구 원-핫 인코딩만 적용한 선형 회귀 모델을 다시 학습했다. 이 경우 테스트 R²가 약 0.84 수준으로 올라가 XGBoost와 거의 비슷한 수치를 기록했다. 지표만 보면 “</w:t>
       </w:r>
       <w:r>
         <w:rPr>
@@ -5058,29 +4084,7 @@
           <w:sz w:val="28"/>
           <w:szCs w:val="28"/>
         </w:rPr>
-        <w:t xml:space="preserve">두 모델의 </w:t>
-      </w:r>
-      <w:proofErr w:type="spellStart"/>
-      <w:r>
-        <w:rPr>
-          <w:rFonts w:hint="eastAsia"/>
-          <w:b/>
-          <w:bCs/>
-          <w:sz w:val="28"/>
-          <w:szCs w:val="28"/>
-        </w:rPr>
-        <w:t>예측값</w:t>
-      </w:r>
-      <w:proofErr w:type="spellEnd"/>
-      <w:r>
-        <w:rPr>
-          <w:rFonts w:hint="eastAsia"/>
-          <w:b/>
-          <w:bCs/>
-          <w:sz w:val="28"/>
-          <w:szCs w:val="28"/>
-        </w:rPr>
-        <w:t xml:space="preserve"> 비교 및 최종 모델 채택</w:t>
+        <w:t>두 모델의 예측값 비교 및 최종 모델 채택</w:t>
       </w:r>
     </w:p>
     <w:p>
@@ -5103,49 +4107,7 @@
         <w:rPr>
           <w:sz w:val="24"/>
         </w:rPr>
-        <w:t xml:space="preserve">최종 모델 선택은 단순 R² 크기보다는 </w:t>
-      </w:r>
-      <w:proofErr w:type="spellStart"/>
-      <w:r>
-        <w:rPr>
-          <w:sz w:val="24"/>
-        </w:rPr>
-        <w:t>예측값의</w:t>
-      </w:r>
-      <w:proofErr w:type="spellEnd"/>
-      <w:r>
-        <w:rPr>
-          <w:sz w:val="24"/>
-        </w:rPr>
-        <w:t xml:space="preserve"> 안정성과 현실성을 기준으로 결정하였다. 두 모델(</w:t>
-      </w:r>
-      <w:proofErr w:type="spellStart"/>
-      <w:r>
-        <w:rPr>
-          <w:sz w:val="24"/>
-        </w:rPr>
-        <w:t>XGBoost</w:t>
-      </w:r>
-      <w:proofErr w:type="spellEnd"/>
-      <w:r>
-        <w:rPr>
-          <w:sz w:val="24"/>
-        </w:rPr>
-        <w:t xml:space="preserve">, 다중 선형 회귀+원-핫)을 이용해 미래 연도(예: 2030년) </w:t>
-      </w:r>
-      <w:proofErr w:type="spellStart"/>
-      <w:r>
-        <w:rPr>
-          <w:sz w:val="24"/>
-        </w:rPr>
-        <w:t>예측값을</w:t>
-      </w:r>
-      <w:proofErr w:type="spellEnd"/>
-      <w:r>
-        <w:rPr>
-          <w:sz w:val="24"/>
-        </w:rPr>
-        <w:t xml:space="preserve"> 비교한 결과, 다중 선형 회귀 모델에서 몇몇 자치구의 값이 과도하게 </w:t>
+        <w:t xml:space="preserve">최종 모델 선택은 단순 R² 크기보다는 예측값의 안정성과 현실성을 기준으로 결정하였다. 두 모델(XGBoost, 다중 선형 회귀+원-핫)을 이용해 미래 연도(예: 2030년) 예측값을 비교한 결과, 다중 선형 회귀 모델에서 몇몇 자치구의 값이 과도하게 </w:t>
       </w:r>
       <w:r>
         <w:rPr>
@@ -5165,56 +4127,14 @@
           <w:sz w:val="24"/>
         </w:rPr>
         <w:br/>
-        <w:t xml:space="preserve">대표적으로 강남구의 경우 2015~2022년 실제 데이터에서 지역아동센터 이용자 수 최대값이 100명대 초반 수준이었는데, 다중 선형 회귀 모델로 예측한 2030년 값은 </w:t>
-      </w:r>
-      <w:proofErr w:type="spellStart"/>
-      <w:r>
-        <w:rPr>
-          <w:sz w:val="24"/>
-        </w:rPr>
-        <w:t>캡핑을</w:t>
-      </w:r>
-      <w:proofErr w:type="spellEnd"/>
-      <w:r>
-        <w:rPr>
-          <w:sz w:val="24"/>
-        </w:rPr>
-        <w:t xml:space="preserve"> 적용했음에도 400명 이상으로 치솟는 결과가 나왔다. 이와 유사한 과도한 급증 패턴이 다른 3개 자치구에서도 반복적으로 관찰되었다.</w:t>
+        <w:t>대표적으로 강남구의 경우 2015~2022년 실제 데이터에서 지역아동센터 이용자 수 최대값이 100명대 초반 수준이었는데, 다중 선형 회귀 모델로 예측한 2030년 값은 캡핑을 적용했음에도 400명 이상으로 치솟는 결과가 나왔다. 이와 유사한 과도한 급증 패턴이 다른 3개 자치구에서도 반복적으로 관찰되었다.</w:t>
       </w:r>
       <w:r>
         <w:rPr>
           <w:sz w:val="24"/>
         </w:rPr>
         <w:br/>
-        <w:t xml:space="preserve">반면 동일한 미래 피처를 사용했을 때 </w:t>
-      </w:r>
-      <w:proofErr w:type="spellStart"/>
-      <w:r>
-        <w:rPr>
-          <w:sz w:val="24"/>
-        </w:rPr>
-        <w:t>XGBoost</w:t>
-      </w:r>
-      <w:proofErr w:type="spellEnd"/>
-      <w:r>
-        <w:rPr>
-          <w:sz w:val="24"/>
-        </w:rPr>
-        <w:t xml:space="preserve">는 전반적인 증가·감소 방향을 유지하면서도, 자치구별 </w:t>
-      </w:r>
-      <w:proofErr w:type="spellStart"/>
-      <w:r>
-        <w:rPr>
-          <w:sz w:val="24"/>
-        </w:rPr>
-        <w:t>예측값이</w:t>
-      </w:r>
-      <w:proofErr w:type="spellEnd"/>
-      <w:r>
-        <w:rPr>
-          <w:sz w:val="24"/>
-        </w:rPr>
-        <w:t xml:space="preserve"> 과거 관측 범위를 크게 벗어나지 않는 범위에서 완만하게 변하는 경향을 보였다.</w:t>
+        <w:t>반면 동일한 미래 피처를 사용했을 때 XGBoost는 전반적인 증가·감소 방향을 유지하면서도, 자치구별 예측값이 과거 관측 범위를 크게 벗어나지 않는 범위에서 완만하게 변하는 경향을 보였다.</w:t>
       </w:r>
     </w:p>
     <w:p>
@@ -5232,67 +4152,21 @@
           <w:sz w:val="24"/>
         </w:rPr>
         <w:lastRenderedPageBreak/>
-        <w:t xml:space="preserve">정책 보고서에서 활용할 </w:t>
-      </w:r>
-      <w:proofErr w:type="spellStart"/>
-      <w:r>
-        <w:rPr>
-          <w:sz w:val="24"/>
-        </w:rPr>
-        <w:t>예측값은</w:t>
-      </w:r>
-      <w:proofErr w:type="spellEnd"/>
-      <w:r>
-        <w:rPr>
-          <w:sz w:val="24"/>
-        </w:rPr>
-        <w:t xml:space="preserve"> 지표상의 미세한 R² 차이보다,</w:t>
-      </w:r>
-      <w:r>
-        <w:rPr>
-          <w:rFonts w:hint="eastAsia"/>
-          <w:sz w:val="24"/>
-        </w:rPr>
-        <w:t xml:space="preserve"> 자치구별 예측 결과가 현실적인 수준인지, 특정 구만 비정상적으로 튀지 않는지가 더 중요하다고 판단하였다. 이런 이유로 최종적으로 </w:t>
-      </w:r>
-      <w:proofErr w:type="spellStart"/>
-      <w:r>
-        <w:rPr>
-          <w:rFonts w:hint="eastAsia"/>
-          <w:sz w:val="24"/>
-        </w:rPr>
-        <w:t>XGBoost</w:t>
-      </w:r>
-      <w:proofErr w:type="spellEnd"/>
-      <w:r>
-        <w:rPr>
-          <w:rFonts w:hint="eastAsia"/>
-          <w:sz w:val="24"/>
-        </w:rPr>
-        <w:t xml:space="preserve"> 모델을 최종 예측 모델로 채택하였으며, 이후 202</w:t>
-      </w:r>
-      <w:r>
-        <w:rPr>
-          <w:rFonts w:hint="eastAsia"/>
-          <w:sz w:val="24"/>
-        </w:rPr>
-        <w:t xml:space="preserve">3~2030년 자치구별 지역아동센터 수요 예측에도 </w:t>
-      </w:r>
-      <w:proofErr w:type="spellStart"/>
-      <w:r>
-        <w:rPr>
-          <w:rFonts w:hint="eastAsia"/>
-          <w:sz w:val="24"/>
-        </w:rPr>
-        <w:t>XGBoost</w:t>
-      </w:r>
-      <w:proofErr w:type="spellEnd"/>
-      <w:r>
-        <w:rPr>
-          <w:rFonts w:hint="eastAsia"/>
-          <w:sz w:val="24"/>
-        </w:rPr>
-        <w:t xml:space="preserve"> 결과를 사용하였다.</w:t>
+        <w:t>정책 보고서에서 활용할 예측값은 지표상의 미세한 R² 차이보다,</w:t>
+      </w:r>
+      <w:r>
+        <w:rPr>
+          <w:rFonts w:hint="eastAsia"/>
+          <w:sz w:val="24"/>
+        </w:rPr>
+        <w:t xml:space="preserve"> 자치구별 예측 결과가 현실적인 수준인지, 특정 구만 비정상적으로 튀지 않는지가 더 중요하다고 판단하였다. 이런 이유로 최종적으로 XGBoost 모델을 최종 예측 모델로 채택하였으며, 이후 202</w:t>
+      </w:r>
+      <w:r>
+        <w:rPr>
+          <w:rFonts w:hint="eastAsia"/>
+          <w:sz w:val="24"/>
+        </w:rPr>
+        <w:t>3~2030년 자치구별 지역아동센터 수요 예측에도 XGBoost 결과를 사용하였다.</w:t>
       </w:r>
     </w:p>
     <w:p>
@@ -5438,35 +4312,7 @@
         <w:rPr>
           <w:sz w:val="24"/>
         </w:rPr>
-        <w:t xml:space="preserve">2025년부터 2052년까지의 예측을 위해서는 해당 기간의 설명변수가 필요하지만, 실제 통계는 2022년까지만 존재한다. 이를 보완하기 위해 2015~2022년 데이터를 기준으로 각 자치구·변수별 연평균 증가율(CAGR)을 계산하고, 이를 이용해 이후 연도의 값을 단순 연장하는 방식을 사용하였다. 즉, 과거 몇 </w:t>
-      </w:r>
-      <w:proofErr w:type="spellStart"/>
-      <w:r>
-        <w:rPr>
-          <w:sz w:val="24"/>
-        </w:rPr>
-        <w:t>년간의</w:t>
-      </w:r>
-      <w:proofErr w:type="spellEnd"/>
-      <w:r>
-        <w:rPr>
-          <w:sz w:val="24"/>
-        </w:rPr>
-        <w:t xml:space="preserve"> 평균 증가 속도가 당분간 유지된다고 가정해 한부모 가정 수, 기초생활수급 가구 수, 다문화 가구 수, 학원 수, GRDP, 인구를 2025~2052년까지 추정한 뒤, 이를 </w:t>
-      </w:r>
-      <w:proofErr w:type="spellStart"/>
-      <w:r>
-        <w:rPr>
-          <w:sz w:val="24"/>
-        </w:rPr>
-        <w:t>XGBoost</w:t>
-      </w:r>
-      <w:proofErr w:type="spellEnd"/>
-      <w:r>
-        <w:rPr>
-          <w:sz w:val="24"/>
-        </w:rPr>
-        <w:t xml:space="preserve"> 모델의 입력으로 사용하였다. 이 방법은 현실을 완벽하게 반영하지는 못하지만, 제한된 데이터 안에서 장기적인 흐름을 대략적으로 반영하기 위한 단순한 추정 방식이라는 점에서 의미가 있다.</w:t>
+        <w:t>2025년부터 2052년까지의 예측을 위해서는 해당 기간의 설명변수가 필요하지만, 실제 통계는 2022년까지만 존재한다. 이를 보완하기 위해 2015~2022년 데이터를 기준으로 각 자치구·변수별 연평균 증가율(CAGR)을 계산하고, 이를 이용해 이후 연도의 값을 단순 연장하는 방식을 사용하였다. 즉, 과거 몇 년간의 평균 증가 속도가 당분간 유지된다고 가정해 한부모 가정 수, 기초생활수급 가구 수, 다문화 가구 수, 학원 수, GRDP, 인구를 2025~2052년까지 추정한 뒤, 이를 XGBoost 모델의 입력으로 사용하였다. 이 방법은 현실을 완벽하게 반영하지는 못하지만, 제한된 데이터 안에서 장기적인 흐름을 대략적으로 반영하기 위한 단순한 추정 방식이라는 점에서 의미가 있다.</w:t>
       </w:r>
     </w:p>
     <w:p>
@@ -5483,49 +4329,15 @@
           <w:szCs w:val="28"/>
         </w:rPr>
       </w:pPr>
-      <w:proofErr w:type="spellStart"/>
-      <w:r>
-        <w:rPr>
-          <w:rFonts w:hint="eastAsia"/>
-          <w:b/>
-          <w:bCs/>
-          <w:sz w:val="28"/>
-          <w:szCs w:val="28"/>
-        </w:rPr>
-        <w:t>예측값</w:t>
-      </w:r>
-      <w:proofErr w:type="spellEnd"/>
-      <w:r>
-        <w:rPr>
-          <w:rFonts w:hint="eastAsia"/>
-          <w:b/>
-          <w:bCs/>
-          <w:sz w:val="28"/>
-          <w:szCs w:val="28"/>
-        </w:rPr>
-        <w:t xml:space="preserve"> </w:t>
-      </w:r>
-      <w:proofErr w:type="spellStart"/>
-      <w:r>
-        <w:rPr>
-          <w:rFonts w:hint="eastAsia"/>
-          <w:b/>
-          <w:bCs/>
-          <w:sz w:val="28"/>
-          <w:szCs w:val="28"/>
-        </w:rPr>
-        <w:t>캡핑</w:t>
-      </w:r>
-      <w:proofErr w:type="spellEnd"/>
-      <w:r>
-        <w:rPr>
-          <w:rFonts w:hint="eastAsia"/>
-          <w:b/>
-          <w:bCs/>
-          <w:sz w:val="28"/>
-          <w:szCs w:val="28"/>
-        </w:rPr>
-        <w:t>(Capping) 로직</w:t>
+      <w:r>
+        <w:rPr>
+          <w:rFonts w:hint="eastAsia"/>
+          <w:b/>
+          <w:bCs/>
+          <w:sz w:val="28"/>
+          <w:szCs w:val="28"/>
+        </w:rPr>
+        <w:t>예측값 캡핑(Capping) 로직</w:t>
       </w:r>
     </w:p>
     <w:p>
@@ -5555,21 +4367,7 @@
         <w:rPr>
           <w:sz w:val="24"/>
         </w:rPr>
-        <w:t xml:space="preserve">, 일부 자치구·연도에서 </w:t>
-      </w:r>
-      <w:proofErr w:type="spellStart"/>
-      <w:r>
-        <w:rPr>
-          <w:sz w:val="24"/>
-        </w:rPr>
-        <w:t>예측값이</w:t>
-      </w:r>
-      <w:proofErr w:type="spellEnd"/>
-      <w:r>
-        <w:rPr>
-          <w:sz w:val="24"/>
-        </w:rPr>
-        <w:t xml:space="preserve"> 비현실적으로 튀는 경우가 발생</w:t>
+        <w:t>, 일부 자치구·연도에서 예측값이 비현실적으로 튀는 경우가 발생</w:t>
       </w:r>
       <w:r>
         <w:rPr>
@@ -5582,49 +4380,7 @@
         <w:rPr>
           <w:sz w:val="24"/>
         </w:rPr>
-        <w:t xml:space="preserve">. 이를 막기 위해 </w:t>
-      </w:r>
-      <w:proofErr w:type="spellStart"/>
-      <w:r>
-        <w:rPr>
-          <w:sz w:val="24"/>
-        </w:rPr>
-        <w:t>예측값에</w:t>
-      </w:r>
-      <w:proofErr w:type="spellEnd"/>
-      <w:r>
-        <w:rPr>
-          <w:sz w:val="24"/>
-        </w:rPr>
-        <w:t xml:space="preserve"> 간단한 상한·하한을 두는 </w:t>
-      </w:r>
-      <w:proofErr w:type="spellStart"/>
-      <w:r>
-        <w:rPr>
-          <w:sz w:val="24"/>
-        </w:rPr>
-        <w:t>캡핑</w:t>
-      </w:r>
-      <w:proofErr w:type="spellEnd"/>
-      <w:r>
-        <w:rPr>
-          <w:sz w:val="24"/>
-        </w:rPr>
-        <w:t xml:space="preserve">(capping)을 적용하였다. 이용자 수가 0 미만으로 내려가는 경우 0으로 조정하고, 특정 연도에만 과도하게 급등·급락하는 값에 대해서는 직전 연도와의 변화 폭을 일정 비율 안에서 제한하는 방식이다. 이 로직은 모델의 수학적 완성도를 높이기 위한 </w:t>
-      </w:r>
-      <w:proofErr w:type="spellStart"/>
-      <w:r>
-        <w:rPr>
-          <w:sz w:val="24"/>
-        </w:rPr>
-        <w:t>것이라기보다</w:t>
-      </w:r>
-      <w:proofErr w:type="spellEnd"/>
-      <w:r>
-        <w:rPr>
-          <w:sz w:val="24"/>
-        </w:rPr>
-        <w:t>, 받아들이기 어려운 극단적인 값만 완화하기 위한 보수적인 보정에 가깝다.</w:t>
+        <w:t>. 이를 막기 위해 예측값에 간단한 상한·하한을 두는 캡핑(capping)을 적용하였다. 이용자 수가 0 미만으로 내려가는 경우 0으로 조정하고, 특정 연도에만 과도하게 급등·급락하는 값에 대해서는 직전 연도와의 변화 폭을 일정 비율 안에서 제한하는 방식이다. 이 로직은 모델의 수학적 완성도를 높이기 위한 것이라기보다, 받아들이기 어려운 극단적인 값만 완화하기 위한 보수적인 보정에 가깝다.</w:t>
       </w:r>
     </w:p>
     <w:p>
@@ -5663,19 +4419,11 @@
           <w:sz w:val="24"/>
         </w:rPr>
       </w:pPr>
-      <w:proofErr w:type="spellStart"/>
-      <w:r>
-        <w:rPr>
-          <w:sz w:val="24"/>
-        </w:rPr>
-        <w:t>XGBoost</w:t>
-      </w:r>
-      <w:proofErr w:type="spellEnd"/>
-      <w:r>
-        <w:rPr>
-          <w:sz w:val="24"/>
-        </w:rPr>
-        <w:t xml:space="preserve"> 모델을 이용해 202</w:t>
+      <w:r>
+        <w:rPr>
+          <w:sz w:val="24"/>
+        </w:rPr>
+        <w:t>XGBoost 모델을 이용해 202</w:t>
       </w:r>
       <w:r>
         <w:rPr>
@@ -5770,15 +4518,7 @@
         <w:t>본 분석</w:t>
       </w:r>
       <w:r>
-        <w:t xml:space="preserve">에서는 2015~2022년 서울시 25개 자치구의 데이터를 기반으로 지역아동센터 이용자 수의 변화를 살펴보고, </w:t>
-      </w:r>
-      <w:proofErr w:type="spellStart"/>
-      <w:r>
-        <w:t>XGBoost</w:t>
-      </w:r>
-      <w:proofErr w:type="spellEnd"/>
-      <w:r>
-        <w:t xml:space="preserve"> 모델을 활용해 202</w:t>
+        <w:t>에서는 2015~2022년 서울시 25개 자치구의 데이터를 기반으로 지역아동센터 이용자 수의 변화를 살펴보고, XGBoost 모델을 활용해 202</w:t>
       </w:r>
       <w:r>
         <w:rPr>
@@ -5796,23 +4536,7 @@
         <w:t>30</w:t>
       </w:r>
       <w:r>
-        <w:t xml:space="preserve">년까지의 자치구별 수요를 예측하였다. EDA를 통해 한부모 가정 수, 기초생활수급 가구 수, 다문화 가구 수, 인구 등 복지·인구 관련 지표가 지역아동센터 이용자 수와 밀접한 관계를 가진다는 점을 확인하였고, 선형 회귀와 </w:t>
-      </w:r>
-      <w:proofErr w:type="spellStart"/>
-      <w:r>
-        <w:t>XGBoost</w:t>
-      </w:r>
-      <w:proofErr w:type="spellEnd"/>
-      <w:r>
-        <w:t xml:space="preserve">를 비교한 결과 </w:t>
-      </w:r>
-      <w:proofErr w:type="spellStart"/>
-      <w:r>
-        <w:t>XGBoost</w:t>
-      </w:r>
-      <w:proofErr w:type="spellEnd"/>
-      <w:r>
-        <w:t>가 테스트 구간에서 더 나은 설명력과 예측 성능을 보였다.</w:t>
+        <w:t>년까지의 자치구별 수요를 예측하였다. EDA를 통해 한부모 가정 수, 기초생활수급 가구 수, 다문화 가구 수, 인구 등 복지·인구 관련 지표가 지역아동센터 이용자 수와 밀접한 관계를 가진다는 점을 확인하였고, 선형 회귀와 XGBoost를 비교한 결과 XGBoost가 테스트 구간에서 더 나은 설명력과 예측 성능을 보였다.</w:t>
       </w:r>
     </w:p>
     <w:p>
@@ -5829,35 +4553,7 @@
         <w:rPr>
           <w:sz w:val="24"/>
         </w:rPr>
-        <w:t xml:space="preserve">미래 예측에서는 과거 데이터를 바탕으로 연평균 증가율을 계산해 설명변수를 단순 연장하는 방법을 사용했고, 일부 극단 값에 대해서는 최소한의 </w:t>
-      </w:r>
-      <w:proofErr w:type="spellStart"/>
-      <w:r>
-        <w:rPr>
-          <w:sz w:val="24"/>
-        </w:rPr>
-        <w:t>캡핑을</w:t>
-      </w:r>
-      <w:proofErr w:type="spellEnd"/>
-      <w:r>
-        <w:rPr>
-          <w:sz w:val="24"/>
-        </w:rPr>
-        <w:t xml:space="preserve"> 적용하여 </w:t>
-      </w:r>
-      <w:proofErr w:type="spellStart"/>
-      <w:r>
-        <w:rPr>
-          <w:sz w:val="24"/>
-        </w:rPr>
-        <w:t>예측값을</w:t>
-      </w:r>
-      <w:proofErr w:type="spellEnd"/>
-      <w:r>
-        <w:rPr>
-          <w:sz w:val="24"/>
-        </w:rPr>
-        <w:t xml:space="preserve"> 조정하였다. 이 과정에서 사용한 가정과 방법은 완벽하지 않지만, 서울시 차원에서 자치구별 지역아동센터 수요의 방향성과 상대적인 크기를 미리 살펴본다는 점에서 의미가 있다. 예측 결과는 예산 편성, 시설 신·증설, 인력 배치 등 정책 의사결정 과정에서 참고할 수 있는 정량적 근거로 활용될 수 있으며, 향후에는 추가 변수 도입, 다른 예측 기법 비교, 데이터 기간 확장 등을 통해 모델을 보완해 나갈 수 있을 것이다.</w:t>
+        <w:t>미래 예측에서는 과거 데이터를 바탕으로 연평균 증가율을 계산해 설명변수를 단순 연장하는 방법을 사용했고, 일부 극단 값에 대해서는 최소한의 캡핑을 적용하여 예측값을 조정하였다. 이 과정에서 사용한 가정과 방법은 완벽하지 않지만, 서울시 차원에서 자치구별 지역아동센터 수요의 방향성과 상대적인 크기를 미리 살펴본다는 점에서 의미가 있다. 예측 결과는 예산 편성, 시설 신·증설, 인력 배치 등 정책 의사결정 과정에서 참고할 수 있는 정량적 근거로 활용될 수 있으며, 향후에는 추가 변수 도입, 다른 예측 기법 비교, 데이터 기간 확장 등을 통해 모델을 보완해 나갈 수 있을 것이다.</w:t>
       </w:r>
     </w:p>
     <w:sectPr>
@@ -5872,7 +4568,7 @@
 </file>
 
 <file path=word/endnotes.xml><?xml version="1.0" encoding="utf-8"?>
-<w:endnotes xmlns:wpc="http://schemas.microsoft.com/office/word/2010/wordprocessingCanvas" xmlns:cx="http://schemas.microsoft.com/office/drawing/2014/chartex" xmlns:cx1="http://schemas.microsoft.com/office/drawing/2015/9/8/chartex" xmlns:cx2="http://schemas.microsoft.com/office/drawing/2015/10/21/chartex" xmlns:cx3="http://schemas.microsoft.com/office/drawing/2016/5/9/chartex" xmlns:cx4="http://schemas.microsoft.com/office/drawing/2016/5/10/chartex" xmlns:cx5="http://schemas.microsoft.com/office/drawing/2016/5/11/chartex" xmlns:cx6="http://schemas.microsoft.com/office/drawing/2016/5/12/chartex" xmlns:cx7="http://schemas.microsoft.com/office/drawing/2016/5/13/chartex" xmlns:cx8="http://schemas.microsoft.com/office/drawing/2016/5/14/chartex" xmlns:mc="http://schemas.openxmlformats.org/markup-compatibility/2006" xmlns:aink="http://schemas.microsoft.com/office/drawing/2016/ink" xmlns:am3d="http://schemas.microsoft.com/office/drawing/2017/model3d" xmlns:o="urn:schemas-microsoft-com:office:office" xmlns:oel="http://schemas.microsoft.com/office/2019/extlst" xmlns:r="http://schemas.openxmlformats.org/officeDocument/2006/relationships" xmlns:m="http://schemas.openxmlformats.org/officeDocument/2006/math" xmlns:v="urn:schemas-microsoft-com:vml" xmlns:wp14="http://schemas.microsoft.com/office/word/2010/wordprocessingDrawing" xmlns:wp="http://schemas.openxmlformats.org/drawingml/2006/wordprocessingDrawing" xmlns:w10="urn:schemas-microsoft-com:office:word" xmlns:w="http://schemas.openxmlformats.org/wordprocessingml/2006/main" xmlns:w14="http://schemas.microsoft.com/office/word/2010/wordml" xmlns:w15="http://schemas.microsoft.com/office/word/2012/wordml" xmlns:w16cex="http://schemas.microsoft.com/office/word/2018/wordml/cex" xmlns:w16cid="http://schemas.microsoft.com/office/word/2016/wordml/cid" xmlns:w16="http://schemas.microsoft.com/office/word/2018/wordml" xmlns:w16du="http://schemas.microsoft.com/office/word/2023/wordml/word16du" xmlns:w16sdtdh="http://schemas.microsoft.com/office/word/2020/wordml/sdtdatahash" xmlns:w16sdtfl="http://schemas.microsoft.com/office/word/2024/wordml/sdtformatlock" xmlns:w16se="http://schemas.microsoft.com/office/word/2015/wordml/symex" xmlns:wpg="http://schemas.microsoft.com/office/word/2010/wordprocessingGroup" xmlns:wpi="http://schemas.microsoft.com/office/word/2010/wordprocessingInk" xmlns:wne="http://schemas.microsoft.com/office/word/2006/wordml" xmlns:wps="http://schemas.microsoft.com/office/word/2010/wordprocessingShape" mc:Ignorable="w14 w15 w16se w16cid w16 w16cex w16sdtdh w16sdtfl w16du wp14">
+<w:endnotes xmlns:wpc="http://schemas.microsoft.com/office/word/2010/wordprocessingCanvas" xmlns:cx="http://schemas.microsoft.com/office/drawing/2014/chartex" xmlns:cx1="http://schemas.microsoft.com/office/drawing/2015/9/8/chartex" xmlns:cx2="http://schemas.microsoft.com/office/drawing/2015/10/21/chartex" xmlns:cx3="http://schemas.microsoft.com/office/drawing/2016/5/9/chartex" xmlns:cx4="http://schemas.microsoft.com/office/drawing/2016/5/10/chartex" xmlns:cx5="http://schemas.microsoft.com/office/drawing/2016/5/11/chartex" xmlns:cx6="http://schemas.microsoft.com/office/drawing/2016/5/12/chartex" xmlns:cx7="http://schemas.microsoft.com/office/drawing/2016/5/13/chartex" xmlns:cx8="http://schemas.microsoft.com/office/drawing/2016/5/14/chartex" xmlns:mc="http://schemas.openxmlformats.org/markup-compatibility/2006" xmlns:aink="http://schemas.microsoft.com/office/drawing/2016/ink" xmlns:am3d="http://schemas.microsoft.com/office/drawing/2017/model3d" xmlns:o="urn:schemas-microsoft-com:office:office" xmlns:oel="http://schemas.microsoft.com/office/2019/extlst" xmlns:r="http://schemas.openxmlformats.org/officeDocument/2006/relationships" xmlns:m="http://schemas.openxmlformats.org/officeDocument/2006/math" xmlns:v="urn:schemas-microsoft-com:vml" xmlns:wp14="http://schemas.microsoft.com/office/word/2010/wordprocessingDrawing" xmlns:wp="http://schemas.openxmlformats.org/drawingml/2006/wordprocessingDrawing" xmlns:w10="urn:schemas-microsoft-com:office:word" xmlns:w="http://schemas.openxmlformats.org/wordprocessingml/2006/main" xmlns:w14="http://schemas.microsoft.com/office/word/2010/wordml" xmlns:w15="http://schemas.microsoft.com/office/word/2012/wordml" xmlns:w16cex="http://schemas.microsoft.com/office/word/2018/wordml/cex" xmlns:w16cid="http://schemas.microsoft.com/office/word/2016/wordml/cid" xmlns:w16="http://schemas.microsoft.com/office/word/2018/wordml" xmlns:w16du="http://schemas.microsoft.com/office/word/2023/wordml/word16du" xmlns:w16sdtdh="http://schemas.microsoft.com/office/word/2020/wordml/sdtdatahash" xmlns:w16se="http://schemas.microsoft.com/office/word/2015/wordml/symex" xmlns:wpg="http://schemas.microsoft.com/office/word/2010/wordprocessingGroup" xmlns:wpi="http://schemas.microsoft.com/office/word/2010/wordprocessingInk" xmlns:wne="http://schemas.microsoft.com/office/word/2006/wordml" xmlns:wps="http://schemas.microsoft.com/office/word/2010/wordprocessingShape" mc:Ignorable="w14 w15 w16se w16cid w16 w16cex w16sdtdh wp14">
   <w:endnote w:type="separator" w:id="-1">
     <w:p>
       <w:pPr>
@@ -5897,7 +4593,7 @@
 </file>
 
 <file path=word/footer1.xml><?xml version="1.0" encoding="utf-8"?>
-<w:ftr xmlns:wpc="http://schemas.microsoft.com/office/word/2010/wordprocessingCanvas" xmlns:cx="http://schemas.microsoft.com/office/drawing/2014/chartex" xmlns:cx1="http://schemas.microsoft.com/office/drawing/2015/9/8/chartex" xmlns:cx2="http://schemas.microsoft.com/office/drawing/2015/10/21/chartex" xmlns:cx3="http://schemas.microsoft.com/office/drawing/2016/5/9/chartex" xmlns:cx4="http://schemas.microsoft.com/office/drawing/2016/5/10/chartex" xmlns:cx5="http://schemas.microsoft.com/office/drawing/2016/5/11/chartex" xmlns:cx6="http://schemas.microsoft.com/office/drawing/2016/5/12/chartex" xmlns:cx7="http://schemas.microsoft.com/office/drawing/2016/5/13/chartex" xmlns:cx8="http://schemas.microsoft.com/office/drawing/2016/5/14/chartex" xmlns:mc="http://schemas.openxmlformats.org/markup-compatibility/2006" xmlns:aink="http://schemas.microsoft.com/office/drawing/2016/ink" xmlns:am3d="http://schemas.microsoft.com/office/drawing/2017/model3d" xmlns:o="urn:schemas-microsoft-com:office:office" xmlns:oel="http://schemas.microsoft.com/office/2019/extlst" xmlns:r="http://schemas.openxmlformats.org/officeDocument/2006/relationships" xmlns:m="http://schemas.openxmlformats.org/officeDocument/2006/math" xmlns:v="urn:schemas-microsoft-com:vml" xmlns:wp14="http://schemas.microsoft.com/office/word/2010/wordprocessingDrawing" xmlns:wp="http://schemas.openxmlformats.org/drawingml/2006/wordprocessingDrawing" xmlns:w10="urn:schemas-microsoft-com:office:word" xmlns:w="http://schemas.openxmlformats.org/wordprocessingml/2006/main" xmlns:w14="http://schemas.microsoft.com/office/word/2010/wordml" xmlns:w15="http://schemas.microsoft.com/office/word/2012/wordml" xmlns:w16cex="http://schemas.microsoft.com/office/word/2018/wordml/cex" xmlns:w16cid="http://schemas.microsoft.com/office/word/2016/wordml/cid" xmlns:w16="http://schemas.microsoft.com/office/word/2018/wordml" xmlns:w16du="http://schemas.microsoft.com/office/word/2023/wordml/word16du" xmlns:w16sdtdh="http://schemas.microsoft.com/office/word/2020/wordml/sdtdatahash" xmlns:w16sdtfl="http://schemas.microsoft.com/office/word/2024/wordml/sdtformatlock" xmlns:w16se="http://schemas.microsoft.com/office/word/2015/wordml/symex" xmlns:wpg="http://schemas.microsoft.com/office/word/2010/wordprocessingGroup" xmlns:wpi="http://schemas.microsoft.com/office/word/2010/wordprocessingInk" xmlns:wne="http://schemas.microsoft.com/office/word/2006/wordml" xmlns:wps="http://schemas.microsoft.com/office/word/2010/wordprocessingShape" mc:Ignorable="w14 w15 w16se w16cid w16 w16cex w16sdtdh w16sdtfl w16du wp14">
+<w:ftr xmlns:wpc="http://schemas.microsoft.com/office/word/2010/wordprocessingCanvas" xmlns:cx="http://schemas.microsoft.com/office/drawing/2014/chartex" xmlns:cx1="http://schemas.microsoft.com/office/drawing/2015/9/8/chartex" xmlns:cx2="http://schemas.microsoft.com/office/drawing/2015/10/21/chartex" xmlns:cx3="http://schemas.microsoft.com/office/drawing/2016/5/9/chartex" xmlns:cx4="http://schemas.microsoft.com/office/drawing/2016/5/10/chartex" xmlns:cx5="http://schemas.microsoft.com/office/drawing/2016/5/11/chartex" xmlns:cx6="http://schemas.microsoft.com/office/drawing/2016/5/12/chartex" xmlns:cx7="http://schemas.microsoft.com/office/drawing/2016/5/13/chartex" xmlns:cx8="http://schemas.microsoft.com/office/drawing/2016/5/14/chartex" xmlns:mc="http://schemas.openxmlformats.org/markup-compatibility/2006" xmlns:aink="http://schemas.microsoft.com/office/drawing/2016/ink" xmlns:am3d="http://schemas.microsoft.com/office/drawing/2017/model3d" xmlns:o="urn:schemas-microsoft-com:office:office" xmlns:oel="http://schemas.microsoft.com/office/2019/extlst" xmlns:r="http://schemas.openxmlformats.org/officeDocument/2006/relationships" xmlns:m="http://schemas.openxmlformats.org/officeDocument/2006/math" xmlns:v="urn:schemas-microsoft-com:vml" xmlns:wp14="http://schemas.microsoft.com/office/word/2010/wordprocessingDrawing" xmlns:wp="http://schemas.openxmlformats.org/drawingml/2006/wordprocessingDrawing" xmlns:w10="urn:schemas-microsoft-com:office:word" xmlns:w="http://schemas.openxmlformats.org/wordprocessingml/2006/main" xmlns:w14="http://schemas.microsoft.com/office/word/2010/wordml" xmlns:w15="http://schemas.microsoft.com/office/word/2012/wordml" xmlns:w16cex="http://schemas.microsoft.com/office/word/2018/wordml/cex" xmlns:w16cid="http://schemas.microsoft.com/office/word/2016/wordml/cid" xmlns:w16="http://schemas.microsoft.com/office/word/2018/wordml" xmlns:w16du="http://schemas.microsoft.com/office/word/2023/wordml/word16du" xmlns:w16sdtdh="http://schemas.microsoft.com/office/word/2020/wordml/sdtdatahash" xmlns:w16se="http://schemas.microsoft.com/office/word/2015/wordml/symex" xmlns:wpg="http://schemas.microsoft.com/office/word/2010/wordprocessingGroup" xmlns:wpi="http://schemas.microsoft.com/office/word/2010/wordprocessingInk" xmlns:wne="http://schemas.microsoft.com/office/word/2006/wordml" xmlns:wps="http://schemas.microsoft.com/office/word/2010/wordprocessingShape" mc:Ignorable="w14 w15 w16se w16cid w16 w16cex w16sdtdh wp14">
   <w:sdt>
     <w:sdtPr>
       <w:id w:val="1088820364"/>
@@ -5942,7 +4638,7 @@
 </file>
 
 <file path=word/footnotes.xml><?xml version="1.0" encoding="utf-8"?>
-<w:footnotes xmlns:wpc="http://schemas.microsoft.com/office/word/2010/wordprocessingCanvas" xmlns:cx="http://schemas.microsoft.com/office/drawing/2014/chartex" xmlns:cx1="http://schemas.microsoft.com/office/drawing/2015/9/8/chartex" xmlns:cx2="http://schemas.microsoft.com/office/drawing/2015/10/21/chartex" xmlns:cx3="http://schemas.microsoft.com/office/drawing/2016/5/9/chartex" xmlns:cx4="http://schemas.microsoft.com/office/drawing/2016/5/10/chartex" xmlns:cx5="http://schemas.microsoft.com/office/drawing/2016/5/11/chartex" xmlns:cx6="http://schemas.microsoft.com/office/drawing/2016/5/12/chartex" xmlns:cx7="http://schemas.microsoft.com/office/drawing/2016/5/13/chartex" xmlns:cx8="http://schemas.microsoft.com/office/drawing/2016/5/14/chartex" xmlns:mc="http://schemas.openxmlformats.org/markup-compatibility/2006" xmlns:aink="http://schemas.microsoft.com/office/drawing/2016/ink" xmlns:am3d="http://schemas.microsoft.com/office/drawing/2017/model3d" xmlns:o="urn:schemas-microsoft-com:office:office" xmlns:oel="http://schemas.microsoft.com/office/2019/extlst" xmlns:r="http://schemas.openxmlformats.org/officeDocument/2006/relationships" xmlns:m="http://schemas.openxmlformats.org/officeDocument/2006/math" xmlns:v="urn:schemas-microsoft-com:vml" xmlns:wp14="http://schemas.microsoft.com/office/word/2010/wordprocessingDrawing" xmlns:wp="http://schemas.openxmlformats.org/drawingml/2006/wordprocessingDrawing" xmlns:w10="urn:schemas-microsoft-com:office:word" xmlns:w="http://schemas.openxmlformats.org/wordprocessingml/2006/main" xmlns:w14="http://schemas.microsoft.com/office/word/2010/wordml" xmlns:w15="http://schemas.microsoft.com/office/word/2012/wordml" xmlns:w16cex="http://schemas.microsoft.com/office/word/2018/wordml/cex" xmlns:w16cid="http://schemas.microsoft.com/office/word/2016/wordml/cid" xmlns:w16="http://schemas.microsoft.com/office/word/2018/wordml" xmlns:w16du="http://schemas.microsoft.com/office/word/2023/wordml/word16du" xmlns:w16sdtdh="http://schemas.microsoft.com/office/word/2020/wordml/sdtdatahash" xmlns:w16sdtfl="http://schemas.microsoft.com/office/word/2024/wordml/sdtformatlock" xmlns:w16se="http://schemas.microsoft.com/office/word/2015/wordml/symex" xmlns:wpg="http://schemas.microsoft.com/office/word/2010/wordprocessingGroup" xmlns:wpi="http://schemas.microsoft.com/office/word/2010/wordprocessingInk" xmlns:wne="http://schemas.microsoft.com/office/word/2006/wordml" xmlns:wps="http://schemas.microsoft.com/office/word/2010/wordprocessingShape" mc:Ignorable="w14 w15 w16se w16cid w16 w16cex w16sdtdh w16sdtfl w16du wp14">
+<w:footnotes xmlns:wpc="http://schemas.microsoft.com/office/word/2010/wordprocessingCanvas" xmlns:cx="http://schemas.microsoft.com/office/drawing/2014/chartex" xmlns:cx1="http://schemas.microsoft.com/office/drawing/2015/9/8/chartex" xmlns:cx2="http://schemas.microsoft.com/office/drawing/2015/10/21/chartex" xmlns:cx3="http://schemas.microsoft.com/office/drawing/2016/5/9/chartex" xmlns:cx4="http://schemas.microsoft.com/office/drawing/2016/5/10/chartex" xmlns:cx5="http://schemas.microsoft.com/office/drawing/2016/5/11/chartex" xmlns:cx6="http://schemas.microsoft.com/office/drawing/2016/5/12/chartex" xmlns:cx7="http://schemas.microsoft.com/office/drawing/2016/5/13/chartex" xmlns:cx8="http://schemas.microsoft.com/office/drawing/2016/5/14/chartex" xmlns:mc="http://schemas.openxmlformats.org/markup-compatibility/2006" xmlns:aink="http://schemas.microsoft.com/office/drawing/2016/ink" xmlns:am3d="http://schemas.microsoft.com/office/drawing/2017/model3d" xmlns:o="urn:schemas-microsoft-com:office:office" xmlns:oel="http://schemas.microsoft.com/office/2019/extlst" xmlns:r="http://schemas.openxmlformats.org/officeDocument/2006/relationships" xmlns:m="http://schemas.openxmlformats.org/officeDocument/2006/math" xmlns:v="urn:schemas-microsoft-com:vml" xmlns:wp14="http://schemas.microsoft.com/office/word/2010/wordprocessingDrawing" xmlns:wp="http://schemas.openxmlformats.org/drawingml/2006/wordprocessingDrawing" xmlns:w10="urn:schemas-microsoft-com:office:word" xmlns:w="http://schemas.openxmlformats.org/wordprocessingml/2006/main" xmlns:w14="http://schemas.microsoft.com/office/word/2010/wordml" xmlns:w15="http://schemas.microsoft.com/office/word/2012/wordml" xmlns:w16cex="http://schemas.microsoft.com/office/word/2018/wordml/cex" xmlns:w16cid="http://schemas.microsoft.com/office/word/2016/wordml/cid" xmlns:w16="http://schemas.microsoft.com/office/word/2018/wordml" xmlns:w16du="http://schemas.microsoft.com/office/word/2023/wordml/word16du" xmlns:w16sdtdh="http://schemas.microsoft.com/office/word/2020/wordml/sdtdatahash" xmlns:w16se="http://schemas.microsoft.com/office/word/2015/wordml/symex" xmlns:wpg="http://schemas.microsoft.com/office/word/2010/wordprocessingGroup" xmlns:wpi="http://schemas.microsoft.com/office/word/2010/wordprocessingInk" xmlns:wne="http://schemas.microsoft.com/office/word/2006/wordml" xmlns:wps="http://schemas.microsoft.com/office/word/2010/wordprocessingShape" mc:Ignorable="w14 w15 w16se w16cid w16 w16cex w16sdtdh wp14">
   <w:footnote w:type="separator" w:id="-1">
     <w:p>
       <w:pPr>
@@ -5967,7 +4663,7 @@
 </file>
 
 <file path=word/numbering.xml><?xml version="1.0" encoding="utf-8"?>
-<w:numbering xmlns:wpc="http://schemas.microsoft.com/office/word/2010/wordprocessingCanvas" xmlns:cx="http://schemas.microsoft.com/office/drawing/2014/chartex" xmlns:cx1="http://schemas.microsoft.com/office/drawing/2015/9/8/chartex" xmlns:cx2="http://schemas.microsoft.com/office/drawing/2015/10/21/chartex" xmlns:cx3="http://schemas.microsoft.com/office/drawing/2016/5/9/chartex" xmlns:cx4="http://schemas.microsoft.com/office/drawing/2016/5/10/chartex" xmlns:cx5="http://schemas.microsoft.com/office/drawing/2016/5/11/chartex" xmlns:cx6="http://schemas.microsoft.com/office/drawing/2016/5/12/chartex" xmlns:cx7="http://schemas.microsoft.com/office/drawing/2016/5/13/chartex" xmlns:cx8="http://schemas.microsoft.com/office/drawing/2016/5/14/chartex" xmlns:mc="http://schemas.openxmlformats.org/markup-compatibility/2006" xmlns:aink="http://schemas.microsoft.com/office/drawing/2016/ink" xmlns:am3d="http://schemas.microsoft.com/office/drawing/2017/model3d" xmlns:o="urn:schemas-microsoft-com:office:office" xmlns:oel="http://schemas.microsoft.com/office/2019/extlst" xmlns:r="http://schemas.openxmlformats.org/officeDocument/2006/relationships" xmlns:m="http://schemas.openxmlformats.org/officeDocument/2006/math" xmlns:v="urn:schemas-microsoft-com:vml" xmlns:wp14="http://schemas.microsoft.com/office/word/2010/wordprocessingDrawing" xmlns:wp="http://schemas.openxmlformats.org/drawingml/2006/wordprocessingDrawing" xmlns:w10="urn:schemas-microsoft-com:office:word" xmlns:w="http://schemas.openxmlformats.org/wordprocessingml/2006/main" xmlns:w14="http://schemas.microsoft.com/office/word/2010/wordml" xmlns:w15="http://schemas.microsoft.com/office/word/2012/wordml" xmlns:w16cex="http://schemas.microsoft.com/office/word/2018/wordml/cex" xmlns:w16cid="http://schemas.microsoft.com/office/word/2016/wordml/cid" xmlns:w16="http://schemas.microsoft.com/office/word/2018/wordml" xmlns:w16du="http://schemas.microsoft.com/office/word/2023/wordml/word16du" xmlns:w16sdtdh="http://schemas.microsoft.com/office/word/2020/wordml/sdtdatahash" xmlns:w16sdtfl="http://schemas.microsoft.com/office/word/2024/wordml/sdtformatlock" xmlns:w16se="http://schemas.microsoft.com/office/word/2015/wordml/symex" xmlns:wpg="http://schemas.microsoft.com/office/word/2010/wordprocessingGroup" xmlns:wpi="http://schemas.microsoft.com/office/word/2010/wordprocessingInk" xmlns:wne="http://schemas.microsoft.com/office/word/2006/wordml" xmlns:wps="http://schemas.microsoft.com/office/word/2010/wordprocessingShape" mc:Ignorable="w14 w15 w16se w16cid w16 w16cex w16sdtdh w16sdtfl w16du wp14">
+<w:numbering xmlns:wpc="http://schemas.microsoft.com/office/word/2010/wordprocessingCanvas" xmlns:cx="http://schemas.microsoft.com/office/drawing/2014/chartex" xmlns:cx1="http://schemas.microsoft.com/office/drawing/2015/9/8/chartex" xmlns:cx2="http://schemas.microsoft.com/office/drawing/2015/10/21/chartex" xmlns:cx3="http://schemas.microsoft.com/office/drawing/2016/5/9/chartex" xmlns:cx4="http://schemas.microsoft.com/office/drawing/2016/5/10/chartex" xmlns:cx5="http://schemas.microsoft.com/office/drawing/2016/5/11/chartex" xmlns:cx6="http://schemas.microsoft.com/office/drawing/2016/5/12/chartex" xmlns:cx7="http://schemas.microsoft.com/office/drawing/2016/5/13/chartex" xmlns:cx8="http://schemas.microsoft.com/office/drawing/2016/5/14/chartex" xmlns:mc="http://schemas.openxmlformats.org/markup-compatibility/2006" xmlns:aink="http://schemas.microsoft.com/office/drawing/2016/ink" xmlns:am3d="http://schemas.microsoft.com/office/drawing/2017/model3d" xmlns:o="urn:schemas-microsoft-com:office:office" xmlns:oel="http://schemas.microsoft.com/office/2019/extlst" xmlns:r="http://schemas.openxmlformats.org/officeDocument/2006/relationships" xmlns:m="http://schemas.openxmlformats.org/officeDocument/2006/math" xmlns:v="urn:schemas-microsoft-com:vml" xmlns:wp14="http://schemas.microsoft.com/office/word/2010/wordprocessingDrawing" xmlns:wp="http://schemas.openxmlformats.org/drawingml/2006/wordprocessingDrawing" xmlns:w10="urn:schemas-microsoft-com:office:word" xmlns:w="http://schemas.openxmlformats.org/wordprocessingml/2006/main" xmlns:w14="http://schemas.microsoft.com/office/word/2010/wordml" xmlns:w15="http://schemas.microsoft.com/office/word/2012/wordml" xmlns:w16cex="http://schemas.microsoft.com/office/word/2018/wordml/cex" xmlns:w16cid="http://schemas.microsoft.com/office/word/2016/wordml/cid" xmlns:w16="http://schemas.microsoft.com/office/word/2018/wordml" xmlns:w16du="http://schemas.microsoft.com/office/word/2023/wordml/word16du" xmlns:w16sdtdh="http://schemas.microsoft.com/office/word/2020/wordml/sdtdatahash" xmlns:w16se="http://schemas.microsoft.com/office/word/2015/wordml/symex" xmlns:wpg="http://schemas.microsoft.com/office/word/2010/wordprocessingGroup" xmlns:wpi="http://schemas.microsoft.com/office/word/2010/wordprocessingInk" xmlns:wne="http://schemas.microsoft.com/office/word/2006/wordml" xmlns:wps="http://schemas.microsoft.com/office/word/2010/wordprocessingShape" mc:Ignorable="w14 w15 w16se w16cid w16 w16cex w16sdtdh wp14">
   <w:abstractNum w:abstractNumId="0" w15:restartNumberingAfterBreak="0">
     <w:nsid w:val="02535D99"/>
     <w:multiLevelType w:val="hybridMultilevel"/>
@@ -6828,7 +5524,7 @@
 </file>
 
 <file path=word/styles.xml><?xml version="1.0" encoding="utf-8"?>
-<w:styles xmlns:mc="http://schemas.openxmlformats.org/markup-compatibility/2006" xmlns:r="http://schemas.openxmlformats.org/officeDocument/2006/relationships" xmlns:w="http://schemas.openxmlformats.org/wordprocessingml/2006/main" xmlns:w14="http://schemas.microsoft.com/office/word/2010/wordml" xmlns:w15="http://schemas.microsoft.com/office/word/2012/wordml" xmlns:w16cex="http://schemas.microsoft.com/office/word/2018/wordml/cex" xmlns:w16cid="http://schemas.microsoft.com/office/word/2016/wordml/cid" xmlns:w16="http://schemas.microsoft.com/office/word/2018/wordml" xmlns:w16du="http://schemas.microsoft.com/office/word/2023/wordml/word16du" xmlns:w16sdtdh="http://schemas.microsoft.com/office/word/2020/wordml/sdtdatahash" xmlns:w16sdtfl="http://schemas.microsoft.com/office/word/2024/wordml/sdtformatlock" xmlns:w16se="http://schemas.microsoft.com/office/word/2015/wordml/symex" mc:Ignorable="w14 w15 w16se w16cid w16 w16cex w16sdtdh w16sdtfl w16du">
+<w:styles xmlns:mc="http://schemas.openxmlformats.org/markup-compatibility/2006" xmlns:r="http://schemas.openxmlformats.org/officeDocument/2006/relationships" xmlns:w="http://schemas.openxmlformats.org/wordprocessingml/2006/main" xmlns:w14="http://schemas.microsoft.com/office/word/2010/wordml" xmlns:w15="http://schemas.microsoft.com/office/word/2012/wordml" xmlns:w16cex="http://schemas.microsoft.com/office/word/2018/wordml/cex" xmlns:w16cid="http://schemas.microsoft.com/office/word/2016/wordml/cid" xmlns:w16="http://schemas.microsoft.com/office/word/2018/wordml" xmlns:w16sdtdh="http://schemas.microsoft.com/office/word/2020/wordml/sdtdatahash" xmlns:w16se="http://schemas.microsoft.com/office/word/2015/wordml/symex" mc:Ignorable="w14 w15 w16se w16cid w16 w16cex w16sdtdh">
   <w:docDefaults>
     <w:rPrDefault>
       <w:rPr>

</xml_diff>